<commit_message>
all media(BL+UI), edit web.config, edit roadmap..
and edit my project portfolio
</commit_message>
<xml_diff>
--- a/תיק פרויקט דביר/תיק פרוייקט דביר.docx
+++ b/תיק פרויקט דביר/תיק פרוייקט דביר.docx
@@ -15,8 +15,6 @@
           <w:u w:val="single"/>
         </w:rPr>
       </w:pPr>
-      <w:bookmarkStart w:id="0" w:name="_GoBack"/>
-      <w:bookmarkEnd w:id="0"/>
     </w:p>
     <w:p>
       <w:pPr>
@@ -410,7 +408,6 @@
       <w:pPr>
         <w:bidi/>
         <w:rPr>
-          <w:rFonts w:hint="cs"/>
           <w:rtl/>
         </w:rPr>
       </w:pPr>
@@ -424,7 +421,7 @@
           <w:rtl/>
         </w:rPr>
       </w:pPr>
-      <w:bookmarkStart w:id="1" w:name="_Toc513486002"/>
+      <w:bookmarkStart w:id="0" w:name="_Toc513486002"/>
       <w:r>
         <w:rPr>
           <w:rFonts w:hint="cs"/>
@@ -443,7 +440,7 @@
         </w:rPr>
         <w:t>עיניינים</w:t>
       </w:r>
-      <w:bookmarkEnd w:id="1"/>
+      <w:bookmarkEnd w:id="0"/>
       <w:proofErr w:type="spellEnd"/>
     </w:p>
     <w:sdt>
@@ -549,6 +546,7 @@
               <w:rPr>
                 <w:noProof/>
                 <w:webHidden/>
+                <w:rtl/>
               </w:rPr>
               <w:t>2</w:t>
             </w:r>
@@ -617,8 +615,9 @@
               <w:rPr>
                 <w:noProof/>
                 <w:webHidden/>
-              </w:rPr>
-              <w:t>3</w:t>
+                <w:rtl/>
+              </w:rPr>
+              <w:t>4</w:t>
             </w:r>
             <w:r>
               <w:rPr>
@@ -689,8 +688,9 @@
               <w:rPr>
                 <w:noProof/>
                 <w:webHidden/>
-              </w:rPr>
-              <w:t>3</w:t>
+                <w:rtl/>
+              </w:rPr>
+              <w:t>4</w:t>
             </w:r>
             <w:r>
               <w:rPr>
@@ -761,6 +761,7 @@
               <w:rPr>
                 <w:noProof/>
                 <w:webHidden/>
+                <w:rtl/>
               </w:rPr>
               <w:t>4</w:t>
             </w:r>
@@ -833,6 +834,7 @@
               <w:rPr>
                 <w:noProof/>
                 <w:webHidden/>
+                <w:rtl/>
               </w:rPr>
               <w:t>4</w:t>
             </w:r>
@@ -905,8 +907,9 @@
               <w:rPr>
                 <w:noProof/>
                 <w:webHidden/>
-              </w:rPr>
-              <w:t>4</w:t>
+                <w:rtl/>
+              </w:rPr>
+              <w:t>5</w:t>
             </w:r>
             <w:r>
               <w:rPr>
@@ -973,8 +976,9 @@
               <w:rPr>
                 <w:noProof/>
                 <w:webHidden/>
-              </w:rPr>
-              <w:t>5</w:t>
+                <w:rtl/>
+              </w:rPr>
+              <w:t>6</w:t>
             </w:r>
             <w:r>
               <w:rPr>
@@ -1060,8 +1064,9 @@
               <w:rPr>
                 <w:noProof/>
                 <w:webHidden/>
-              </w:rPr>
-              <w:t>5</w:t>
+                <w:rtl/>
+              </w:rPr>
+              <w:t>6</w:t>
             </w:r>
             <w:r>
               <w:rPr>
@@ -1147,8 +1152,9 @@
               <w:rPr>
                 <w:noProof/>
                 <w:webHidden/>
-              </w:rPr>
-              <w:t>6</w:t>
+                <w:rtl/>
+              </w:rPr>
+              <w:t>7</w:t>
             </w:r>
             <w:r>
               <w:rPr>
@@ -1234,6 +1240,7 @@
               <w:rPr>
                 <w:noProof/>
                 <w:webHidden/>
+                <w:rtl/>
               </w:rPr>
               <w:t>8</w:t>
             </w:r>
@@ -1321,8 +1328,9 @@
               <w:rPr>
                 <w:noProof/>
                 <w:webHidden/>
-              </w:rPr>
-              <w:t>8</w:t>
+                <w:rtl/>
+              </w:rPr>
+              <w:t>9</w:t>
             </w:r>
             <w:r>
               <w:rPr>
@@ -1408,8 +1416,9 @@
               <w:rPr>
                 <w:noProof/>
                 <w:webHidden/>
-              </w:rPr>
-              <w:t>9</w:t>
+                <w:rtl/>
+              </w:rPr>
+              <w:t>10</w:t>
             </w:r>
             <w:r>
               <w:rPr>
@@ -1495,8 +1504,9 @@
               <w:rPr>
                 <w:noProof/>
                 <w:webHidden/>
-              </w:rPr>
-              <w:t>10</w:t>
+                <w:rtl/>
+              </w:rPr>
+              <w:t>11</w:t>
             </w:r>
             <w:r>
               <w:rPr>
@@ -1582,8 +1592,9 @@
               <w:rPr>
                 <w:noProof/>
                 <w:webHidden/>
-              </w:rPr>
-              <w:t>11</w:t>
+                <w:rtl/>
+              </w:rPr>
+              <w:t>12</w:t>
             </w:r>
             <w:r>
               <w:rPr>
@@ -1669,6 +1680,7 @@
               <w:rPr>
                 <w:noProof/>
                 <w:webHidden/>
+                <w:rtl/>
               </w:rPr>
               <w:t>13</w:t>
             </w:r>
@@ -1756,6 +1768,7 @@
               <w:rPr>
                 <w:noProof/>
                 <w:webHidden/>
+                <w:rtl/>
               </w:rPr>
               <w:t>14</w:t>
             </w:r>
@@ -1843,6 +1856,7 @@
               <w:rPr>
                 <w:noProof/>
                 <w:webHidden/>
+                <w:rtl/>
               </w:rPr>
               <w:t>15</w:t>
             </w:r>
@@ -1930,6 +1944,7 @@
               <w:rPr>
                 <w:noProof/>
                 <w:webHidden/>
+                <w:rtl/>
               </w:rPr>
               <w:t>16</w:t>
             </w:r>
@@ -1998,6 +2013,7 @@
               <w:rPr>
                 <w:noProof/>
                 <w:webHidden/>
+                <w:rtl/>
               </w:rPr>
               <w:t>17</w:t>
             </w:r>
@@ -2066,6 +2082,7 @@
               <w:rPr>
                 <w:noProof/>
                 <w:webHidden/>
+                <w:rtl/>
               </w:rPr>
               <w:t>18</w:t>
             </w:r>
@@ -2134,6 +2151,7 @@
               <w:rPr>
                 <w:noProof/>
                 <w:webHidden/>
+                <w:rtl/>
               </w:rPr>
               <w:t>19</w:t>
             </w:r>
@@ -2221,6 +2239,7 @@
               <w:rPr>
                 <w:noProof/>
                 <w:webHidden/>
+                <w:rtl/>
               </w:rPr>
               <w:t>20</w:t>
             </w:r>
@@ -2308,6 +2327,7 @@
               <w:rPr>
                 <w:noProof/>
                 <w:webHidden/>
+                <w:rtl/>
               </w:rPr>
               <w:t>21</w:t>
             </w:r>
@@ -2395,6 +2415,7 @@
               <w:rPr>
                 <w:noProof/>
                 <w:webHidden/>
+                <w:rtl/>
               </w:rPr>
               <w:t>22</w:t>
             </w:r>
@@ -2482,6 +2503,7 @@
               <w:rPr>
                 <w:noProof/>
                 <w:webHidden/>
+                <w:rtl/>
               </w:rPr>
               <w:t>23</w:t>
             </w:r>
@@ -2569,6 +2591,7 @@
               <w:rPr>
                 <w:noProof/>
                 <w:webHidden/>
+                <w:rtl/>
               </w:rPr>
               <w:t>24</w:t>
             </w:r>
@@ -2656,6 +2679,7 @@
               <w:rPr>
                 <w:noProof/>
                 <w:webHidden/>
+                <w:rtl/>
               </w:rPr>
               <w:t>25</w:t>
             </w:r>
@@ -2743,6 +2767,7 @@
               <w:rPr>
                 <w:noProof/>
                 <w:webHidden/>
+                <w:rtl/>
               </w:rPr>
               <w:t>26</w:t>
             </w:r>
@@ -2830,6 +2855,7 @@
               <w:rPr>
                 <w:noProof/>
                 <w:webHidden/>
+                <w:rtl/>
               </w:rPr>
               <w:t>27</w:t>
             </w:r>
@@ -2917,6 +2943,7 @@
               <w:rPr>
                 <w:noProof/>
                 <w:webHidden/>
+                <w:rtl/>
               </w:rPr>
               <w:t>28</w:t>
             </w:r>
@@ -3004,6 +3031,7 @@
               <w:rPr>
                 <w:noProof/>
                 <w:webHidden/>
+                <w:rtl/>
               </w:rPr>
               <w:t>29</w:t>
             </w:r>
@@ -3091,6 +3119,7 @@
               <w:rPr>
                 <w:noProof/>
                 <w:webHidden/>
+                <w:rtl/>
               </w:rPr>
               <w:t>30</w:t>
             </w:r>
@@ -3178,6 +3207,7 @@
               <w:rPr>
                 <w:noProof/>
                 <w:webHidden/>
+                <w:rtl/>
               </w:rPr>
               <w:t>31</w:t>
             </w:r>
@@ -3265,6 +3295,7 @@
               <w:rPr>
                 <w:noProof/>
                 <w:webHidden/>
+                <w:rtl/>
               </w:rPr>
               <w:t>32</w:t>
             </w:r>
@@ -3352,6 +3383,7 @@
               <w:rPr>
                 <w:noProof/>
                 <w:webHidden/>
+                <w:rtl/>
               </w:rPr>
               <w:t>37</w:t>
             </w:r>
@@ -3439,6 +3471,7 @@
               <w:rPr>
                 <w:noProof/>
                 <w:webHidden/>
+                <w:rtl/>
               </w:rPr>
               <w:t>38</w:t>
             </w:r>
@@ -3508,6 +3541,7 @@
               <w:rPr>
                 <w:noProof/>
                 <w:webHidden/>
+                <w:rtl/>
               </w:rPr>
               <w:t>39</w:t>
             </w:r>
@@ -3581,6 +3615,7 @@
               <w:rPr>
                 <w:noProof/>
                 <w:webHidden/>
+                <w:rtl/>
               </w:rPr>
               <w:t>39</w:t>
             </w:r>
@@ -3654,6 +3689,7 @@
               <w:rPr>
                 <w:noProof/>
                 <w:webHidden/>
+                <w:rtl/>
               </w:rPr>
               <w:t>39</w:t>
             </w:r>
@@ -3723,6 +3759,7 @@
               <w:rPr>
                 <w:noProof/>
                 <w:webHidden/>
+                <w:rtl/>
               </w:rPr>
               <w:t>40</w:t>
             </w:r>
@@ -3800,6 +3837,7 @@
               <w:rPr>
                 <w:noProof/>
                 <w:webHidden/>
+                <w:rtl/>
               </w:rPr>
               <w:t>41</w:t>
             </w:r>
@@ -3877,6 +3915,7 @@
               <w:rPr>
                 <w:noProof/>
                 <w:webHidden/>
+                <w:rtl/>
               </w:rPr>
               <w:t>46</w:t>
             </w:r>
@@ -3945,6 +3984,7 @@
               <w:rPr>
                 <w:noProof/>
                 <w:webHidden/>
+                <w:rtl/>
               </w:rPr>
               <w:t>50</w:t>
             </w:r>
@@ -4013,6 +4053,7 @@
               <w:rPr>
                 <w:noProof/>
                 <w:webHidden/>
+                <w:rtl/>
               </w:rPr>
               <w:t>51</w:t>
             </w:r>
@@ -4081,6 +4122,7 @@
               <w:rPr>
                 <w:noProof/>
                 <w:webHidden/>
+                <w:rtl/>
               </w:rPr>
               <w:t>52</w:t>
             </w:r>
@@ -4215,7 +4257,7 @@
           <w:rtl/>
         </w:rPr>
       </w:pPr>
-      <w:bookmarkStart w:id="2" w:name="_Toc513486003"/>
+      <w:bookmarkStart w:id="1" w:name="_Toc513486003"/>
       <w:r>
         <w:rPr>
           <w:rFonts w:hint="cs"/>
@@ -4223,10 +4265,9 @@
           <w:u w:val="single"/>
           <w:rtl/>
         </w:rPr>
-        <w:lastRenderedPageBreak/>
         <w:t>מבוא</w:t>
       </w:r>
-      <w:bookmarkEnd w:id="2"/>
+      <w:bookmarkEnd w:id="1"/>
     </w:p>
     <w:p>
       <w:pPr>
@@ -4238,7 +4279,7 @@
           <w:rtl/>
         </w:rPr>
       </w:pPr>
-      <w:bookmarkStart w:id="3" w:name="_Toc513486004"/>
+      <w:bookmarkStart w:id="2" w:name="_Toc513486004"/>
       <w:r>
         <w:rPr>
           <w:rFonts w:hint="cs"/>
@@ -4248,7 +4289,7 @@
         </w:rPr>
         <w:t>תיאור מצב קיים:</w:t>
       </w:r>
-      <w:bookmarkEnd w:id="3"/>
+      <w:bookmarkEnd w:id="2"/>
     </w:p>
     <w:p>
       <w:pPr>
@@ -4263,7 +4304,15 @@
           <w:rFonts w:hint="cs"/>
           <w:rtl/>
         </w:rPr>
-        <w:t>במשטרת ישראל ישנם כמה יחידות מתנדבים, ביניהם היא יחידת הג'יפים של משטרת הוד השרון הכפופה למשטרת כפר סבא. נכון ל6.3.17 מפקדי היחידה, שהם בעצמם מתנדבים ביחידה, מנהלים את פעולות היחידה באמצעות קבצי אקסל. מידע נוסף לא מנוהל או מנוהל על ניירת. למתנדבים עצמם אין כלי נוח לדווח משמרות ומידע בנוגע לפעילויות ואירועים.</w:t>
+        <w:t xml:space="preserve">במשטרת ישראל ישנם כמה יחידות מתנדבים, ביניהם היא יחידת הג'יפים של משטרת הוד השרון הכפופה למשטרת כפר סבא. נכון ל6.3.17 מפקדי היחידה, שהם בעצמם מתנדבים ביחידה, מנהלים את </w:t>
+      </w:r>
+      <w:r>
+        <w:rPr>
+          <w:rFonts w:hint="cs"/>
+          <w:rtl/>
+        </w:rPr>
+        <w:lastRenderedPageBreak/>
+        <w:t>פעולות היחידה באמצעות קבצי אקסל. מידע נוסף לא מנוהל או מנוהל על ניירת. למתנדבים עצמם אין כלי נוח לדווח משמרות ומידע בנוגע לפעילויות ואירועים.</w:t>
       </w:r>
     </w:p>
     <w:p>
@@ -4301,7 +4350,7 @@
           <w:rtl/>
         </w:rPr>
       </w:pPr>
-      <w:bookmarkStart w:id="4" w:name="_Toc513486005"/>
+      <w:bookmarkStart w:id="3" w:name="_Toc513486005"/>
       <w:r>
         <w:rPr>
           <w:rFonts w:hint="cs"/>
@@ -4331,7 +4380,7 @@
         </w:rPr>
         <w:t>:</w:t>
       </w:r>
-      <w:bookmarkEnd w:id="4"/>
+      <w:bookmarkEnd w:id="3"/>
     </w:p>
     <w:p>
       <w:pPr>
@@ -4367,7 +4416,7 @@
           <w:rtl/>
         </w:rPr>
       </w:pPr>
-      <w:bookmarkStart w:id="5" w:name="_Toc513486006"/>
+      <w:bookmarkStart w:id="4" w:name="_Toc513486006"/>
       <w:r>
         <w:rPr>
           <w:rFonts w:hint="cs"/>
@@ -4386,7 +4435,7 @@
         </w:rPr>
         <w:t>:</w:t>
       </w:r>
-      <w:bookmarkEnd w:id="5"/>
+      <w:bookmarkEnd w:id="4"/>
     </w:p>
     <w:p>
       <w:pPr>
@@ -4531,8 +4580,8 @@
           <w:u w:val="single"/>
         </w:rPr>
       </w:pPr>
-      <w:bookmarkStart w:id="6" w:name="_Toc513054025"/>
-      <w:bookmarkStart w:id="7" w:name="_Toc513486007"/>
+      <w:bookmarkStart w:id="5" w:name="_Toc513054025"/>
+      <w:bookmarkStart w:id="6" w:name="_Toc513486007"/>
       <w:r>
         <w:rPr>
           <w:rStyle w:val="20"/>
@@ -4540,7 +4589,6 @@
           <w:u w:val="single"/>
           <w:rtl/>
         </w:rPr>
-        <w:lastRenderedPageBreak/>
         <w:t>תיאור הפרוי</w:t>
       </w:r>
       <w:r>
@@ -4552,8 +4600,8 @@
         </w:rPr>
         <w:t>קט</w:t>
       </w:r>
+      <w:bookmarkEnd w:id="5"/>
       <w:bookmarkEnd w:id="6"/>
-      <w:bookmarkEnd w:id="7"/>
       <w:r>
         <w:rPr>
           <w:u w:val="single"/>
@@ -4646,6 +4694,7 @@
           <w:rFonts w:hint="cs"/>
           <w:rtl/>
         </w:rPr>
+        <w:lastRenderedPageBreak/>
         <w:t>ניהול משמרת (יצירה, הרשמה וטיפול בדוחות של משמרת)</w:t>
       </w:r>
     </w:p>
@@ -4945,7 +4994,7 @@
           <w:rtl/>
         </w:rPr>
       </w:pPr>
-      <w:bookmarkStart w:id="8" w:name="_Toc513486008"/>
+      <w:bookmarkStart w:id="7" w:name="_Toc513486008"/>
       <w:r>
         <w:rPr>
           <w:rFonts w:hint="cs"/>
@@ -4968,7 +5017,7 @@
         </w:rPr>
         <w:t>בנה בסיס הנתונים:</w:t>
       </w:r>
-      <w:bookmarkEnd w:id="8"/>
+      <w:bookmarkEnd w:id="7"/>
     </w:p>
     <w:p>
       <w:pPr>
@@ -4989,7 +5038,7 @@
           <w:rtl/>
         </w:rPr>
       </w:pPr>
-      <w:bookmarkStart w:id="9" w:name="_Toc513486009"/>
+      <w:bookmarkStart w:id="8" w:name="_Toc513486009"/>
       <w:r>
         <w:rPr>
           <w:rFonts w:hint="cs"/>
@@ -5015,7 +5064,7 @@
         </w:rPr>
         <w:t>:</w:t>
       </w:r>
-      <w:bookmarkEnd w:id="9"/>
+      <w:bookmarkEnd w:id="8"/>
     </w:p>
     <w:p>
       <w:pPr>
@@ -5045,8 +5094,9 @@
           <w:noProof/>
           <w:rtl/>
         </w:rPr>
+        <w:lastRenderedPageBreak/>
         <w:drawing>
-          <wp:anchor distT="0" distB="0" distL="114300" distR="114300" simplePos="0" relativeHeight="251680768" behindDoc="0" locked="0" layoutInCell="1" allowOverlap="1" wp14:anchorId="5F92256B" wp14:editId="04B2713C">
+          <wp:anchor distT="0" distB="0" distL="114300" distR="114300" simplePos="0" relativeHeight="251660800" behindDoc="0" locked="0" layoutInCell="1" allowOverlap="1" wp14:anchorId="5F92256B" wp14:editId="04B2713C">
             <wp:simplePos x="0" y="0"/>
             <wp:positionH relativeFrom="column">
               <wp:posOffset>-1143000</wp:posOffset>
@@ -5304,7 +5354,7 @@
           <w:rtl/>
         </w:rPr>
       </w:pPr>
-      <w:bookmarkStart w:id="10" w:name="_Toc513486010"/>
+      <w:bookmarkStart w:id="9" w:name="_Toc513486010"/>
       <w:r>
         <w:rPr>
           <w:rFonts w:hint="cs"/>
@@ -5332,7 +5382,7 @@
         </w:rPr>
         <w:t>:</w:t>
       </w:r>
-      <w:bookmarkEnd w:id="10"/>
+      <w:bookmarkEnd w:id="9"/>
     </w:p>
     <w:p>
       <w:pPr>
@@ -5376,8 +5426,9 @@
           <w:noProof/>
           <w:rtl/>
         </w:rPr>
+        <w:lastRenderedPageBreak/>
         <w:drawing>
-          <wp:anchor distT="0" distB="0" distL="114300" distR="114300" simplePos="0" relativeHeight="251705344" behindDoc="0" locked="0" layoutInCell="1" allowOverlap="1" wp14:anchorId="243F89EF" wp14:editId="349B6D1E">
+          <wp:anchor distT="0" distB="0" distL="114300" distR="114300" simplePos="0" relativeHeight="251664896" behindDoc="0" locked="0" layoutInCell="1" allowOverlap="1" wp14:anchorId="243F89EF" wp14:editId="349B6D1E">
             <wp:simplePos x="0" y="0"/>
             <wp:positionH relativeFrom="column">
               <wp:posOffset>1303020</wp:posOffset>
@@ -5506,7 +5557,7 @@
           <w:u w:val="single"/>
         </w:rPr>
       </w:pPr>
-      <w:bookmarkStart w:id="11" w:name="_Toc513054029"/>
+      <w:bookmarkStart w:id="10" w:name="_Toc513054029"/>
       <w:r>
         <w:rPr>
           <w:rFonts w:asciiTheme="majorHAnsi" w:eastAsiaTheme="majorEastAsia" w:hAnsiTheme="majorHAnsi" w:cstheme="majorBidi"/>
@@ -5744,7 +5795,7 @@
           <w:rtl/>
         </w:rPr>
       </w:pPr>
-      <w:bookmarkStart w:id="12" w:name="_Toc513486011"/>
+      <w:bookmarkStart w:id="11" w:name="_Toc513486011"/>
       <w:r>
         <w:rPr>
           <w:rStyle w:val="20"/>
@@ -5752,6 +5803,7 @@
           <w:u w:val="single"/>
           <w:rtl/>
         </w:rPr>
+        <w:lastRenderedPageBreak/>
         <w:t>טבלת</w:t>
       </w:r>
       <w:r>
@@ -5781,23 +5833,22 @@
         </w:rPr>
         <w:t>volunteerTypes</w:t>
       </w:r>
+      <w:bookmarkEnd w:id="10"/>
+      <w:proofErr w:type="spellEnd"/>
+      <w:r>
+        <w:rPr>
+          <w:color w:val="auto"/>
+          <w:u w:val="single"/>
+          <w:rtl/>
+        </w:rPr>
+        <w:t>:</w:t>
+      </w:r>
       <w:bookmarkEnd w:id="11"/>
-      <w:proofErr w:type="spellEnd"/>
-      <w:r>
-        <w:rPr>
-          <w:color w:val="auto"/>
-          <w:u w:val="single"/>
-          <w:rtl/>
-        </w:rPr>
-        <w:t>:</w:t>
-      </w:r>
-      <w:bookmarkEnd w:id="12"/>
-    </w:p>
-    <w:p>
-      <w:pPr>
-        <w:bidi/>
-        <w:rPr>
-          <w:rFonts w:hint="cs"/>
+    </w:p>
+    <w:p>
+      <w:pPr>
+        <w:bidi/>
+        <w:rPr>
           <w:rtl/>
         </w:rPr>
       </w:pPr>
@@ -6104,7 +6155,7 @@
           <w:rtl/>
         </w:rPr>
       </w:pPr>
-      <w:bookmarkStart w:id="13" w:name="_Toc513486012"/>
+      <w:bookmarkStart w:id="12" w:name="_Toc513486012"/>
       <w:r>
         <w:rPr>
           <w:rFonts w:hint="cs"/>
@@ -6112,7 +6163,6 @@
           <w:u w:val="single"/>
           <w:rtl/>
         </w:rPr>
-        <w:lastRenderedPageBreak/>
         <w:t xml:space="preserve">טבלת </w:t>
       </w:r>
       <w:r>
@@ -6131,7 +6181,7 @@
         </w:rPr>
         <w:t>:</w:t>
       </w:r>
-      <w:bookmarkEnd w:id="13"/>
+      <w:bookmarkEnd w:id="12"/>
     </w:p>
     <w:p>
       <w:pPr>
@@ -6154,8 +6204,9 @@
           <w:noProof/>
           <w:rtl/>
         </w:rPr>
+        <w:lastRenderedPageBreak/>
         <w:drawing>
-          <wp:anchor distT="0" distB="0" distL="114300" distR="114300" simplePos="0" relativeHeight="251693056" behindDoc="0" locked="0" layoutInCell="1" allowOverlap="1" wp14:anchorId="2C3870D3" wp14:editId="0C4D08BA">
+          <wp:anchor distT="0" distB="0" distL="114300" distR="114300" simplePos="0" relativeHeight="251662848" behindDoc="0" locked="0" layoutInCell="1" allowOverlap="1" wp14:anchorId="2C3870D3" wp14:editId="0C4D08BA">
             <wp:simplePos x="0" y="0"/>
             <wp:positionH relativeFrom="column">
               <wp:posOffset>-894715</wp:posOffset>
@@ -6438,7 +6489,7 @@
           <w:rtl/>
         </w:rPr>
       </w:pPr>
-      <w:bookmarkStart w:id="14" w:name="_Toc513486013"/>
+      <w:bookmarkStart w:id="13" w:name="_Toc513486013"/>
       <w:r>
         <w:rPr>
           <w:rFonts w:hint="cs"/>
@@ -6446,7 +6497,6 @@
           <w:u w:val="single"/>
           <w:rtl/>
         </w:rPr>
-        <w:lastRenderedPageBreak/>
         <w:t xml:space="preserve">טבלת </w:t>
       </w:r>
       <w:proofErr w:type="spellStart"/>
@@ -6467,7 +6517,7 @@
         </w:rPr>
         <w:t>:</w:t>
       </w:r>
-      <w:bookmarkEnd w:id="14"/>
+      <w:bookmarkEnd w:id="13"/>
     </w:p>
     <w:p>
       <w:pPr>
@@ -6490,6 +6540,7 @@
           <w:rFonts w:hint="cs"/>
           <w:rtl/>
         </w:rPr>
+        <w:lastRenderedPageBreak/>
         <w:t>טבלה המכילה את סוגי המשמרות ביחידה</w:t>
       </w:r>
       <w:r>
@@ -6522,7 +6573,7 @@
           <w:rtl/>
         </w:rPr>
         <w:drawing>
-          <wp:anchor distT="0" distB="0" distL="114300" distR="114300" simplePos="0" relativeHeight="251721728" behindDoc="0" locked="0" layoutInCell="1" allowOverlap="1" wp14:anchorId="3BFEBF20" wp14:editId="36F6F1D6">
+          <wp:anchor distT="0" distB="0" distL="114300" distR="114300" simplePos="0" relativeHeight="251665920" behindDoc="0" locked="0" layoutInCell="1" allowOverlap="1" wp14:anchorId="3BFEBF20" wp14:editId="36F6F1D6">
             <wp:simplePos x="0" y="0"/>
             <wp:positionH relativeFrom="column">
               <wp:posOffset>1461770</wp:posOffset>
@@ -6846,7 +6897,7 @@
           <w:rtl/>
         </w:rPr>
       </w:pPr>
-      <w:bookmarkStart w:id="15" w:name="_Toc513486014"/>
+      <w:bookmarkStart w:id="14" w:name="_Toc513486014"/>
       <w:r>
         <w:rPr>
           <w:rFonts w:hint="cs"/>
@@ -6854,7 +6905,6 @@
           <w:u w:val="single"/>
           <w:rtl/>
         </w:rPr>
-        <w:lastRenderedPageBreak/>
         <w:t xml:space="preserve">טבלת </w:t>
       </w:r>
       <w:proofErr w:type="spellStart"/>
@@ -6875,28 +6925,29 @@
         </w:rPr>
         <w:t>:</w:t>
       </w:r>
-      <w:bookmarkEnd w:id="15"/>
-    </w:p>
-    <w:p>
-      <w:pPr>
-        <w:bidi/>
-        <w:rPr>
-          <w:u w:val="single"/>
-          <w:rtl/>
-        </w:rPr>
-      </w:pPr>
-    </w:p>
-    <w:p>
-      <w:pPr>
-        <w:bidi/>
-        <w:rPr>
-          <w:rtl/>
-        </w:rPr>
-      </w:pPr>
-      <w:r>
-        <w:rPr>
-          <w:rtl/>
-        </w:rPr>
+      <w:bookmarkEnd w:id="14"/>
+    </w:p>
+    <w:p>
+      <w:pPr>
+        <w:bidi/>
+        <w:rPr>
+          <w:u w:val="single"/>
+          <w:rtl/>
+        </w:rPr>
+      </w:pPr>
+    </w:p>
+    <w:p>
+      <w:pPr>
+        <w:bidi/>
+        <w:rPr>
+          <w:rtl/>
+        </w:rPr>
+      </w:pPr>
+      <w:r>
+        <w:rPr>
+          <w:rtl/>
+        </w:rPr>
+        <w:lastRenderedPageBreak/>
         <w:t xml:space="preserve">טבלה </w:t>
       </w:r>
       <w:r>
@@ -7007,7 +7058,7 @@
           <w:rtl/>
         </w:rPr>
         <w:drawing>
-          <wp:anchor distT="0" distB="0" distL="114300" distR="114300" simplePos="0" relativeHeight="251744256" behindDoc="0" locked="0" layoutInCell="1" allowOverlap="1" wp14:anchorId="0F2E9641" wp14:editId="0947014D">
+          <wp:anchor distT="0" distB="0" distL="114300" distR="114300" simplePos="0" relativeHeight="251668992" behindDoc="0" locked="0" layoutInCell="1" allowOverlap="1" wp14:anchorId="0F2E9641" wp14:editId="0947014D">
             <wp:simplePos x="0" y="0"/>
             <wp:positionH relativeFrom="column">
               <wp:posOffset>-594995</wp:posOffset>
@@ -7187,7 +7238,7 @@
           <w:rtl/>
         </w:rPr>
       </w:pPr>
-      <w:bookmarkStart w:id="16" w:name="_Toc513486015"/>
+      <w:bookmarkStart w:id="15" w:name="_Toc513486015"/>
       <w:r>
         <w:rPr>
           <w:rFonts w:hint="cs"/>
@@ -7195,7 +7246,6 @@
           <w:u w:val="single"/>
           <w:rtl/>
         </w:rPr>
-        <w:lastRenderedPageBreak/>
         <w:t xml:space="preserve">טבלת </w:t>
       </w:r>
       <w:r>
@@ -7214,7 +7264,7 @@
         </w:rPr>
         <w:t>:</w:t>
       </w:r>
-      <w:bookmarkEnd w:id="16"/>
+      <w:bookmarkEnd w:id="15"/>
     </w:p>
     <w:p>
       <w:pPr>
@@ -7237,6 +7287,7 @@
           <w:rFonts w:hint="cs"/>
           <w:rtl/>
         </w:rPr>
+        <w:lastRenderedPageBreak/>
         <w:t>טבלה המכילה את כל הפריטים שנמצאים כרגע במחסן היחידה.</w:t>
       </w:r>
       <w:r>
@@ -7245,7 +7296,7 @@
           <w:rtl/>
         </w:rPr>
         <w:drawing>
-          <wp:anchor distT="0" distB="0" distL="114300" distR="114300" simplePos="0" relativeHeight="251686912" behindDoc="0" locked="0" layoutInCell="1" allowOverlap="1" wp14:anchorId="764510F5" wp14:editId="52A87C91">
+          <wp:anchor distT="0" distB="0" distL="114300" distR="114300" simplePos="0" relativeHeight="251661824" behindDoc="0" locked="0" layoutInCell="1" allowOverlap="1" wp14:anchorId="764510F5" wp14:editId="52A87C91">
             <wp:simplePos x="0" y="0"/>
             <wp:positionH relativeFrom="column">
               <wp:posOffset>-167269</wp:posOffset>
@@ -7500,7 +7551,7 @@
           <w:rtl/>
         </w:rPr>
       </w:pPr>
-      <w:bookmarkStart w:id="17" w:name="_Toc513486016"/>
+      <w:bookmarkStart w:id="16" w:name="_Toc513486016"/>
       <w:r>
         <w:rPr>
           <w:rFonts w:hint="cs"/>
@@ -7508,6 +7559,7 @@
           <w:u w:val="single"/>
           <w:rtl/>
         </w:rPr>
+        <w:lastRenderedPageBreak/>
         <w:t xml:space="preserve">טבלת </w:t>
       </w:r>
       <w:proofErr w:type="spellStart"/>
@@ -7528,7 +7580,7 @@
         </w:rPr>
         <w:t>:</w:t>
       </w:r>
-      <w:bookmarkEnd w:id="17"/>
+      <w:bookmarkEnd w:id="16"/>
     </w:p>
     <w:p>
       <w:pPr>
@@ -7551,7 +7603,7 @@
           <w:rtl/>
         </w:rPr>
         <w:drawing>
-          <wp:anchor distT="0" distB="0" distL="114300" distR="114300" simplePos="0" relativeHeight="251699200" behindDoc="0" locked="0" layoutInCell="1" allowOverlap="1" wp14:anchorId="40F2A5E0" wp14:editId="37D252D9">
+          <wp:anchor distT="0" distB="0" distL="114300" distR="114300" simplePos="0" relativeHeight="251663872" behindDoc="0" locked="0" layoutInCell="1" allowOverlap="1" wp14:anchorId="40F2A5E0" wp14:editId="37D252D9">
             <wp:simplePos x="0" y="0"/>
             <wp:positionH relativeFrom="column">
               <wp:posOffset>-866775</wp:posOffset>
@@ -7811,7 +7863,7 @@
           <w:rtl/>
         </w:rPr>
       </w:pPr>
-      <w:bookmarkStart w:id="18" w:name="_Toc513486017"/>
+      <w:bookmarkStart w:id="17" w:name="_Toc513486017"/>
       <w:r>
         <w:rPr>
           <w:rFonts w:hint="cs"/>
@@ -7837,7 +7889,7 @@
         </w:rPr>
         <w:t>:</w:t>
       </w:r>
-      <w:bookmarkEnd w:id="18"/>
+      <w:bookmarkEnd w:id="17"/>
     </w:p>
     <w:p>
       <w:pPr>
@@ -8146,7 +8198,7 @@
           <w:rtl/>
         </w:rPr>
       </w:pPr>
-      <w:bookmarkStart w:id="19" w:name="_Toc513486018"/>
+      <w:bookmarkStart w:id="18" w:name="_Toc513486018"/>
       <w:r>
         <w:rPr>
           <w:rFonts w:hint="cs"/>
@@ -8175,7 +8227,7 @@
         </w:rPr>
         <w:t>:</w:t>
       </w:r>
-      <w:bookmarkEnd w:id="19"/>
+      <w:bookmarkEnd w:id="18"/>
     </w:p>
     <w:p>
       <w:pPr>
@@ -8494,7 +8546,7 @@
           <w:rtl/>
         </w:rPr>
       </w:pPr>
-      <w:bookmarkStart w:id="20" w:name="_Toc513486019"/>
+      <w:bookmarkStart w:id="19" w:name="_Toc513486019"/>
       <w:r>
         <w:rPr>
           <w:rFonts w:hint="cs"/>
@@ -8521,7 +8573,7 @@
         </w:rPr>
         <w:t>:</w:t>
       </w:r>
-      <w:bookmarkEnd w:id="20"/>
+      <w:bookmarkEnd w:id="19"/>
     </w:p>
     <w:p>
       <w:pPr>
@@ -8551,6 +8603,69 @@
           <w:rtl/>
         </w:rPr>
         <w:t>.</w:t>
+      </w:r>
+    </w:p>
+    <w:p>
+      <w:pPr>
+        <w:bidi/>
+        <w:rPr>
+          <w:rtl/>
+        </w:rPr>
+      </w:pPr>
+    </w:p>
+    <w:p>
+      <w:pPr>
+        <w:bidi/>
+        <w:rPr>
+          <w:rtl/>
+        </w:rPr>
+      </w:pPr>
+      <w:r>
+        <w:rPr>
+          <w:noProof/>
+          <w:rtl/>
+        </w:rPr>
+        <w:drawing>
+          <wp:inline distT="0" distB="0" distL="0" distR="0">
+            <wp:extent cx="3877216" cy="2467319"/>
+            <wp:effectExtent l="0" t="0" r="9525" b="9525"/>
+            <wp:docPr id="29" name="תמונה 29"/>
+            <wp:cNvGraphicFramePr>
+              <a:graphicFrameLocks xmlns:a="http://schemas.openxmlformats.org/drawingml/2006/main" noChangeAspect="1"/>
+            </wp:cNvGraphicFramePr>
+            <a:graphic xmlns:a="http://schemas.openxmlformats.org/drawingml/2006/main">
+              <a:graphicData uri="http://schemas.openxmlformats.org/drawingml/2006/picture">
+                <pic:pic xmlns:pic="http://schemas.openxmlformats.org/drawingml/2006/picture">
+                  <pic:nvPicPr>
+                    <pic:cNvPr id="29" name="Media1.PNG"/>
+                    <pic:cNvPicPr/>
+                  </pic:nvPicPr>
+                  <pic:blipFill>
+                    <a:blip r:embed="rId26">
+                      <a:extLst>
+                        <a:ext uri="{28A0092B-C50C-407E-A947-70E740481C1C}">
+                          <a14:useLocalDpi xmlns:a14="http://schemas.microsoft.com/office/drawing/2010/main" val="0"/>
+                        </a:ext>
+                      </a:extLst>
+                    </a:blip>
+                    <a:stretch>
+                      <a:fillRect/>
+                    </a:stretch>
+                  </pic:blipFill>
+                  <pic:spPr>
+                    <a:xfrm>
+                      <a:off x="0" y="0"/>
+                      <a:ext cx="3877216" cy="2467319"/>
+                    </a:xfrm>
+                    <a:prstGeom prst="rect">
+                      <a:avLst/>
+                    </a:prstGeom>
+                  </pic:spPr>
+                </pic:pic>
+              </a:graphicData>
+            </a:graphic>
+          </wp:inline>
+        </w:drawing>
       </w:r>
     </w:p>
     <w:p>
@@ -8592,7 +8707,7 @@
                     <pic:cNvPicPr/>
                   </pic:nvPicPr>
                   <pic:blipFill>
-                    <a:blip r:embed="rId26">
+                    <a:blip r:embed="rId27">
                       <a:extLst>
                         <a:ext uri="{28A0092B-C50C-407E-A947-70E740481C1C}">
                           <a14:useLocalDpi xmlns:a14="http://schemas.microsoft.com/office/drawing/2010/main" val="0"/>
@@ -8711,70 +8826,6 @@
     </w:p>
     <w:p>
       <w:pPr>
-        <w:rPr>
-          <w:noProof/>
-          <w:rtl/>
-        </w:rPr>
-      </w:pPr>
-    </w:p>
-    <w:p>
-      <w:pPr>
-        <w:rPr>
-          <w:noProof/>
-          <w:rtl/>
-        </w:rPr>
-      </w:pPr>
-    </w:p>
-    <w:p>
-      <w:pPr>
-        <w:rPr>
-          <w:noProof/>
-          <w:rtl/>
-        </w:rPr>
-      </w:pPr>
-    </w:p>
-    <w:p>
-      <w:pPr>
-        <w:rPr>
-          <w:noProof/>
-          <w:rtl/>
-        </w:rPr>
-      </w:pPr>
-    </w:p>
-    <w:p>
-      <w:pPr>
-        <w:rPr>
-          <w:noProof/>
-          <w:rtl/>
-        </w:rPr>
-      </w:pPr>
-    </w:p>
-    <w:p>
-      <w:pPr>
-        <w:rPr>
-          <w:noProof/>
-          <w:rtl/>
-        </w:rPr>
-      </w:pPr>
-    </w:p>
-    <w:p>
-      <w:pPr>
-        <w:rPr>
-          <w:noProof/>
-          <w:rtl/>
-        </w:rPr>
-      </w:pPr>
-    </w:p>
-    <w:p>
-      <w:pPr>
-        <w:rPr>
-          <w:noProof/>
-          <w:rtl/>
-        </w:rPr>
-      </w:pPr>
-    </w:p>
-    <w:p>
-      <w:pPr>
         <w:pStyle w:val="1"/>
         <w:bidi/>
         <w:rPr>
@@ -8783,24 +8834,9 @@
           <w:rtl/>
         </w:rPr>
       </w:pPr>
-      <w:bookmarkStart w:id="21" w:name="_Toc513486020"/>
-      <w:r>
-        <w:rPr>
-          <w:color w:val="000000" w:themeColor="text1"/>
-          <w:u w:val="single"/>
-          <w:rtl/>
-        </w:rPr>
-        <w:lastRenderedPageBreak/>
-        <w:br/>
-      </w:r>
-      <w:r>
-        <w:rPr>
-          <w:color w:val="000000" w:themeColor="text1"/>
-          <w:u w:val="single"/>
-          <w:rtl/>
-        </w:rPr>
-        <w:br/>
-      </w:r>
+      <w:bookmarkStart w:id="20" w:name="_Toc513486020"/>
+      <w:bookmarkStart w:id="21" w:name="_GoBack"/>
+      <w:bookmarkEnd w:id="21"/>
       <w:r>
         <w:rPr>
           <w:rFonts w:hint="cs"/>
@@ -8808,9 +8844,10 @@
           <w:u w:val="single"/>
           <w:rtl/>
         </w:rPr>
+        <w:lastRenderedPageBreak/>
         <w:t>תמונת קשרי הגומלין של המסד:</w:t>
       </w:r>
-      <w:bookmarkEnd w:id="21"/>
+      <w:bookmarkEnd w:id="20"/>
     </w:p>
     <w:p>
       <w:pPr>
@@ -8841,7 +8878,7 @@
             <o:lock v:ext="edit" aspectratio="t"/>
           </v:shapetype>
           <v:shape id="_x0000_s1026" type="#_x0000_t75" style="position:absolute;left:0;text-align:left;margin-left:-83.25pt;margin-top:8.75pt;width:598.1pt;height:368.25pt;z-index:-251643392;mso-position-horizontal-relative:text;mso-position-vertical-relative:text;mso-width-relative:page;mso-height-relative:page" wrapcoords="-38 0 -38 21513 21600 21513 21600 0 -38 0">
-            <v:imagedata r:id="rId27" o:title="קשרי גומלין 5"/>
+            <v:imagedata r:id="rId28" o:title="קשרי גומלין 5"/>
             <w10:wrap type="through"/>
           </v:shape>
         </w:pict>
@@ -8970,7 +9007,7 @@
           <w:noProof/>
         </w:rPr>
         <w:drawing>
-          <wp:anchor distT="0" distB="0" distL="114300" distR="114300" simplePos="0" relativeHeight="251550720" behindDoc="1" locked="0" layoutInCell="1" allowOverlap="1" wp14:anchorId="358BBB72" wp14:editId="4CA2D1D1">
+          <wp:anchor distT="0" distB="0" distL="114300" distR="114300" simplePos="0" relativeHeight="251642368" behindDoc="1" locked="0" layoutInCell="1" allowOverlap="1" wp14:anchorId="358BBB72" wp14:editId="4CA2D1D1">
             <wp:simplePos x="0" y="0"/>
             <wp:positionH relativeFrom="column">
               <wp:posOffset>2705100</wp:posOffset>
@@ -9003,7 +9040,7 @@
                     </pic:cNvPicPr>
                   </pic:nvPicPr>
                   <pic:blipFill>
-                    <a:blip r:embed="rId28">
+                    <a:blip r:embed="rId29">
                       <a:extLst>
                         <a:ext uri="{28A0092B-C50C-407E-A947-70E740481C1C}">
                           <a14:useLocalDpi xmlns:a14="http://schemas.microsoft.com/office/drawing/2010/main" val="0"/>
@@ -9045,7 +9082,7 @@
           <w:noProof/>
         </w:rPr>
         <w:drawing>
-          <wp:anchor distT="0" distB="0" distL="114300" distR="114300" simplePos="0" relativeHeight="251556864" behindDoc="1" locked="0" layoutInCell="1" allowOverlap="1" wp14:anchorId="1D580AC1" wp14:editId="55A1610F">
+          <wp:anchor distT="0" distB="0" distL="114300" distR="114300" simplePos="0" relativeHeight="251643392" behindDoc="1" locked="0" layoutInCell="1" allowOverlap="1" wp14:anchorId="1D580AC1" wp14:editId="55A1610F">
             <wp:simplePos x="0" y="0"/>
             <wp:positionH relativeFrom="column">
               <wp:posOffset>-266700</wp:posOffset>
@@ -9078,7 +9115,7 @@
                     </pic:cNvPicPr>
                   </pic:nvPicPr>
                   <pic:blipFill>
-                    <a:blip r:embed="rId29">
+                    <a:blip r:embed="rId30">
                       <a:extLst>
                         <a:ext uri="{28A0092B-C50C-407E-A947-70E740481C1C}">
                           <a14:useLocalDpi xmlns:a14="http://schemas.microsoft.com/office/drawing/2010/main" val="0"/>
@@ -9257,31 +9294,23 @@
       <w:bookmarkStart w:id="23" w:name="_Toc513486022"/>
       <w:r>
         <w:rPr>
-          <w:rFonts w:hint="cs"/>
-          <w:noProof/>
+          <w:rFonts w:cs="Arial"/>
+          <w:rtl/>
         </w:rPr>
         <w:lastRenderedPageBreak/>
         <w:drawing>
-          <wp:anchor distT="0" distB="0" distL="114300" distR="114300" simplePos="0" relativeHeight="251571200" behindDoc="1" locked="0" layoutInCell="1" allowOverlap="1" wp14:anchorId="2B155936" wp14:editId="6D0C4182">
+          <wp:anchor distT="0" distB="0" distL="114300" distR="114300" simplePos="0" relativeHeight="251657216" behindDoc="0" locked="0" layoutInCell="1" allowOverlap="1">
             <wp:simplePos x="0" y="0"/>
             <wp:positionH relativeFrom="column">
-              <wp:posOffset>-1038225</wp:posOffset>
+              <wp:posOffset>-1133475</wp:posOffset>
             </wp:positionH>
             <wp:positionV relativeFrom="paragraph">
               <wp:posOffset>342900</wp:posOffset>
             </wp:positionV>
-            <wp:extent cx="7593965" cy="4838700"/>
-            <wp:effectExtent l="0" t="0" r="6985" b="0"/>
-            <wp:wrapThrough wrapText="bothSides">
-              <wp:wrapPolygon edited="0">
-                <wp:start x="0" y="0"/>
-                <wp:lineTo x="0" y="21515"/>
-                <wp:lineTo x="21566" y="21515"/>
-                <wp:lineTo x="21566" y="0"/>
-                <wp:lineTo x="0" y="0"/>
-              </wp:wrapPolygon>
-            </wp:wrapThrough>
-            <wp:docPr id="3" name="תמונה 3" descr="F:\Git\Final-Project\UML.PNG"/>
+            <wp:extent cx="7743825" cy="6591300"/>
+            <wp:effectExtent l="0" t="0" r="9525" b="0"/>
+            <wp:wrapTopAndBottom/>
+            <wp:docPr id="15" name="תמונה 15"/>
             <wp:cNvGraphicFramePr>
               <a:graphicFrameLocks xmlns:a="http://schemas.openxmlformats.org/drawingml/2006/main" noChangeAspect="1"/>
             </wp:cNvGraphicFramePr>
@@ -9289,36 +9318,29 @@
               <a:graphicData uri="http://schemas.openxmlformats.org/drawingml/2006/picture">
                 <pic:pic xmlns:pic="http://schemas.openxmlformats.org/drawingml/2006/picture">
                   <pic:nvPicPr>
-                    <pic:cNvPr id="0" name="Picture 3" descr="F:\Git\Final-Project\UML.PNG"/>
-                    <pic:cNvPicPr>
-                      <a:picLocks noChangeAspect="1" noChangeArrowheads="1"/>
-                    </pic:cNvPicPr>
+                    <pic:cNvPr id="1" name=""/>
+                    <pic:cNvPicPr/>
                   </pic:nvPicPr>
                   <pic:blipFill>
-                    <a:blip r:embed="rId30">
+                    <a:blip r:embed="rId31">
                       <a:extLst>
                         <a:ext uri="{28A0092B-C50C-407E-A947-70E740481C1C}">
                           <a14:useLocalDpi xmlns:a14="http://schemas.microsoft.com/office/drawing/2010/main" val="0"/>
                         </a:ext>
                       </a:extLst>
                     </a:blip>
-                    <a:srcRect/>
                     <a:stretch>
                       <a:fillRect/>
                     </a:stretch>
                   </pic:blipFill>
-                  <pic:spPr bwMode="auto">
+                  <pic:spPr>
                     <a:xfrm>
                       <a:off x="0" y="0"/>
-                      <a:ext cx="7593965" cy="4838700"/>
+                      <a:ext cx="7743825" cy="6591300"/>
                     </a:xfrm>
                     <a:prstGeom prst="rect">
                       <a:avLst/>
                     </a:prstGeom>
-                    <a:noFill/>
-                    <a:ln>
-                      <a:noFill/>
-                    </a:ln>
                   </pic:spPr>
                 </pic:pic>
               </a:graphicData>
@@ -9379,56 +9401,6 @@
       <w:pPr>
         <w:bidi/>
         <w:rPr>
-          <w:rtl/>
-        </w:rPr>
-      </w:pPr>
-    </w:p>
-    <w:p>
-      <w:pPr>
-        <w:bidi/>
-        <w:rPr>
-          <w:rtl/>
-        </w:rPr>
-      </w:pPr>
-    </w:p>
-    <w:p>
-      <w:pPr>
-        <w:bidi/>
-        <w:rPr>
-          <w:rtl/>
-        </w:rPr>
-      </w:pPr>
-    </w:p>
-    <w:p>
-      <w:pPr>
-        <w:bidi/>
-        <w:rPr>
-          <w:rtl/>
-        </w:rPr>
-      </w:pPr>
-    </w:p>
-    <w:p>
-      <w:pPr>
-        <w:bidi/>
-        <w:rPr>
-          <w:u w:val="single"/>
-          <w:rtl/>
-        </w:rPr>
-      </w:pPr>
-    </w:p>
-    <w:p>
-      <w:pPr>
-        <w:bidi/>
-        <w:rPr>
-          <w:u w:val="single"/>
-          <w:rtl/>
-        </w:rPr>
-      </w:pPr>
-    </w:p>
-    <w:p>
-      <w:pPr>
-        <w:bidi/>
-        <w:rPr>
           <w:u w:val="single"/>
           <w:rtl/>
         </w:rPr>
@@ -9523,7 +9495,7 @@
           <w:rtl/>
         </w:rPr>
         <w:drawing>
-          <wp:anchor distT="0" distB="0" distL="114300" distR="114300" simplePos="0" relativeHeight="251577344" behindDoc="1" locked="0" layoutInCell="1" allowOverlap="1" wp14:anchorId="0A9AE00F" wp14:editId="7292680D">
+          <wp:anchor distT="0" distB="0" distL="114300" distR="114300" simplePos="0" relativeHeight="251646464" behindDoc="1" locked="0" layoutInCell="1" allowOverlap="1" wp14:anchorId="0A9AE00F" wp14:editId="7292680D">
             <wp:simplePos x="0" y="0"/>
             <wp:positionH relativeFrom="column">
               <wp:posOffset>-994410</wp:posOffset>
@@ -9554,7 +9526,7 @@
                     <pic:cNvPicPr/>
                   </pic:nvPicPr>
                   <pic:blipFill>
-                    <a:blip r:embed="rId31">
+                    <a:blip r:embed="rId32">
                       <a:extLst>
                         <a:ext uri="{28A0092B-C50C-407E-A947-70E740481C1C}">
                           <a14:useLocalDpi xmlns:a14="http://schemas.microsoft.com/office/drawing/2010/main" val="0"/>
@@ -9809,7 +9781,7 @@
           <w:noProof/>
         </w:rPr>
         <w:drawing>
-          <wp:anchor distT="0" distB="0" distL="114300" distR="114300" simplePos="0" relativeHeight="251586560" behindDoc="1" locked="0" layoutInCell="1" allowOverlap="1" wp14:anchorId="651FF6B4" wp14:editId="164838CD">
+          <wp:anchor distT="0" distB="0" distL="114300" distR="114300" simplePos="0" relativeHeight="251647488" behindDoc="1" locked="0" layoutInCell="1" allowOverlap="1" wp14:anchorId="651FF6B4" wp14:editId="164838CD">
             <wp:simplePos x="0" y="0"/>
             <wp:positionH relativeFrom="column">
               <wp:posOffset>-993775</wp:posOffset>
@@ -9840,7 +9812,7 @@
                     <pic:cNvPicPr/>
                   </pic:nvPicPr>
                   <pic:blipFill>
-                    <a:blip r:embed="rId32">
+                    <a:blip r:embed="rId33">
                       <a:extLst>
                         <a:ext uri="{28A0092B-C50C-407E-A947-70E740481C1C}">
                           <a14:useLocalDpi xmlns:a14="http://schemas.microsoft.com/office/drawing/2010/main" val="0"/>
@@ -10032,7 +10004,7 @@
           <w:noProof/>
         </w:rPr>
         <w:drawing>
-          <wp:anchor distT="0" distB="0" distL="114300" distR="114300" simplePos="0" relativeHeight="251600896" behindDoc="1" locked="0" layoutInCell="1" allowOverlap="1" wp14:anchorId="68071019" wp14:editId="7201774E">
+          <wp:anchor distT="0" distB="0" distL="114300" distR="114300" simplePos="0" relativeHeight="251649536" behindDoc="1" locked="0" layoutInCell="1" allowOverlap="1" wp14:anchorId="68071019" wp14:editId="7201774E">
             <wp:simplePos x="0" y="0"/>
             <wp:positionH relativeFrom="column">
               <wp:posOffset>-769620</wp:posOffset>
@@ -10063,7 +10035,7 @@
                     <pic:cNvPicPr/>
                   </pic:nvPicPr>
                   <pic:blipFill>
-                    <a:blip r:embed="rId33">
+                    <a:blip r:embed="rId34">
                       <a:extLst>
                         <a:ext uri="{28A0092B-C50C-407E-A947-70E740481C1C}">
                           <a14:useLocalDpi xmlns:a14="http://schemas.microsoft.com/office/drawing/2010/main" val="0"/>
@@ -10379,7 +10351,7 @@
           <w:noProof/>
         </w:rPr>
         <w:drawing>
-          <wp:anchor distT="0" distB="0" distL="114300" distR="114300" simplePos="0" relativeHeight="251609088" behindDoc="1" locked="0" layoutInCell="1" allowOverlap="1" wp14:anchorId="733933DE" wp14:editId="7487B020">
+          <wp:anchor distT="0" distB="0" distL="114300" distR="114300" simplePos="0" relativeHeight="251650560" behindDoc="1" locked="0" layoutInCell="1" allowOverlap="1" wp14:anchorId="733933DE" wp14:editId="7487B020">
             <wp:simplePos x="0" y="0"/>
             <wp:positionH relativeFrom="column">
               <wp:posOffset>-202565</wp:posOffset>
@@ -10410,7 +10382,7 @@
                     <pic:cNvPicPr/>
                   </pic:nvPicPr>
                   <pic:blipFill>
-                    <a:blip r:embed="rId34">
+                    <a:blip r:embed="rId35">
                       <a:extLst>
                         <a:ext uri="{28A0092B-C50C-407E-A947-70E740481C1C}">
                           <a14:useLocalDpi xmlns:a14="http://schemas.microsoft.com/office/drawing/2010/main" val="0"/>
@@ -10734,7 +10706,7 @@
           <w:noProof/>
         </w:rPr>
         <w:drawing>
-          <wp:anchor distT="0" distB="0" distL="114300" distR="114300" simplePos="0" relativeHeight="251615232" behindDoc="1" locked="0" layoutInCell="1" allowOverlap="1" wp14:anchorId="52017B04" wp14:editId="1DD9290A">
+          <wp:anchor distT="0" distB="0" distL="114300" distR="114300" simplePos="0" relativeHeight="251651584" behindDoc="1" locked="0" layoutInCell="1" allowOverlap="1" wp14:anchorId="52017B04" wp14:editId="1DD9290A">
             <wp:simplePos x="0" y="0"/>
             <wp:positionH relativeFrom="column">
               <wp:posOffset>-844550</wp:posOffset>
@@ -10765,7 +10737,7 @@
                     <pic:cNvPicPr/>
                   </pic:nvPicPr>
                   <pic:blipFill>
-                    <a:blip r:embed="rId35">
+                    <a:blip r:embed="rId36">
                       <a:extLst>
                         <a:ext uri="{28A0092B-C50C-407E-A947-70E740481C1C}">
                           <a14:useLocalDpi xmlns:a14="http://schemas.microsoft.com/office/drawing/2010/main" val="0"/>
@@ -10975,7 +10947,7 @@
           <w:noProof/>
         </w:rPr>
         <w:drawing>
-          <wp:anchor distT="0" distB="0" distL="114300" distR="114300" simplePos="0" relativeHeight="251621376" behindDoc="1" locked="0" layoutInCell="1" allowOverlap="1" wp14:anchorId="7AC231F5" wp14:editId="070388DB">
+          <wp:anchor distT="0" distB="0" distL="114300" distR="114300" simplePos="0" relativeHeight="251652608" behindDoc="1" locked="0" layoutInCell="1" allowOverlap="1" wp14:anchorId="7AC231F5" wp14:editId="070388DB">
             <wp:simplePos x="0" y="0"/>
             <wp:positionH relativeFrom="column">
               <wp:posOffset>-1055370</wp:posOffset>
@@ -11006,7 +10978,7 @@
                     <pic:cNvPicPr/>
                   </pic:nvPicPr>
                   <pic:blipFill>
-                    <a:blip r:embed="rId36">
+                    <a:blip r:embed="rId37">
                       <a:extLst>
                         <a:ext uri="{28A0092B-C50C-407E-A947-70E740481C1C}">
                           <a14:useLocalDpi xmlns:a14="http://schemas.microsoft.com/office/drawing/2010/main" val="0"/>
@@ -11234,28 +11206,21 @@
       <w:r>
         <w:rPr>
           <w:noProof/>
+          <w:rtl/>
         </w:rPr>
         <w:drawing>
-          <wp:anchor distT="0" distB="0" distL="114300" distR="114300" simplePos="0" relativeHeight="251638784" behindDoc="1" locked="0" layoutInCell="1" allowOverlap="1" wp14:anchorId="137ACD4E" wp14:editId="6922EC65">
+          <wp:anchor distT="0" distB="0" distL="114300" distR="114300" simplePos="0" relativeHeight="251660288" behindDoc="0" locked="0" layoutInCell="1" allowOverlap="1">
             <wp:simplePos x="0" y="0"/>
             <wp:positionH relativeFrom="column">
-              <wp:posOffset>-1029335</wp:posOffset>
+              <wp:posOffset>-1114425</wp:posOffset>
             </wp:positionH>
             <wp:positionV relativeFrom="paragraph">
-              <wp:posOffset>448310</wp:posOffset>
+              <wp:posOffset>448945</wp:posOffset>
             </wp:positionV>
-            <wp:extent cx="7421245" cy="2286000"/>
-            <wp:effectExtent l="0" t="0" r="8255" b="0"/>
-            <wp:wrapThrough wrapText="bothSides">
-              <wp:wrapPolygon edited="0">
-                <wp:start x="0" y="0"/>
-                <wp:lineTo x="0" y="21420"/>
-                <wp:lineTo x="21569" y="21420"/>
-                <wp:lineTo x="21569" y="0"/>
-                <wp:lineTo x="0" y="0"/>
-              </wp:wrapPolygon>
-            </wp:wrapThrough>
-            <wp:docPr id="32" name="תמונה 32"/>
+            <wp:extent cx="7724775" cy="4000500"/>
+            <wp:effectExtent l="0" t="0" r="9525" b="0"/>
+            <wp:wrapTopAndBottom/>
+            <wp:docPr id="19" name="תמונה 19"/>
             <wp:cNvGraphicFramePr>
               <a:graphicFrameLocks xmlns:a="http://schemas.openxmlformats.org/drawingml/2006/main" noChangeAspect="1"/>
             </wp:cNvGraphicFramePr>
@@ -11263,11 +11228,11 @@
               <a:graphicData uri="http://schemas.openxmlformats.org/drawingml/2006/picture">
                 <pic:pic xmlns:pic="http://schemas.openxmlformats.org/drawingml/2006/picture">
                   <pic:nvPicPr>
-                    <pic:cNvPr id="0" name="MediasBL.PNG"/>
+                    <pic:cNvPr id="19" name="MediaBL.PNG"/>
                     <pic:cNvPicPr/>
                   </pic:nvPicPr>
                   <pic:blipFill>
-                    <a:blip r:embed="rId37">
+                    <a:blip r:embed="rId38">
                       <a:extLst>
                         <a:ext uri="{28A0092B-C50C-407E-A947-70E740481C1C}">
                           <a14:useLocalDpi xmlns:a14="http://schemas.microsoft.com/office/drawing/2010/main" val="0"/>
@@ -11281,7 +11246,7 @@
                   <pic:spPr>
                     <a:xfrm>
                       <a:off x="0" y="0"/>
-                      <a:ext cx="7421245" cy="2286000"/>
+                      <a:ext cx="7724775" cy="4000500"/>
                     </a:xfrm>
                     <a:prstGeom prst="rect">
                       <a:avLst/>
@@ -11422,60 +11387,6 @@
     </w:p>
     <w:p>
       <w:pPr>
-        <w:bidi/>
-        <w:rPr>
-          <w:u w:val="single"/>
-          <w:rtl/>
-        </w:rPr>
-      </w:pPr>
-    </w:p>
-    <w:p>
-      <w:pPr>
-        <w:bidi/>
-        <w:rPr>
-          <w:u w:val="single"/>
-          <w:rtl/>
-        </w:rPr>
-      </w:pPr>
-    </w:p>
-    <w:p>
-      <w:pPr>
-        <w:bidi/>
-        <w:rPr>
-          <w:u w:val="single"/>
-          <w:rtl/>
-        </w:rPr>
-      </w:pPr>
-    </w:p>
-    <w:p>
-      <w:pPr>
-        <w:bidi/>
-        <w:rPr>
-          <w:u w:val="single"/>
-          <w:rtl/>
-        </w:rPr>
-      </w:pPr>
-    </w:p>
-    <w:p>
-      <w:pPr>
-        <w:bidi/>
-        <w:rPr>
-          <w:u w:val="single"/>
-          <w:rtl/>
-        </w:rPr>
-      </w:pPr>
-    </w:p>
-    <w:p>
-      <w:pPr>
-        <w:bidi/>
-        <w:rPr>
-          <w:u w:val="single"/>
-          <w:rtl/>
-        </w:rPr>
-      </w:pPr>
-    </w:p>
-    <w:p>
-      <w:pPr>
         <w:pStyle w:val="2"/>
         <w:bidi/>
         <w:rPr>
@@ -11524,7 +11435,7 @@
           <w:noProof/>
         </w:rPr>
         <w:drawing>
-          <wp:anchor distT="0" distB="0" distL="114300" distR="114300" simplePos="0" relativeHeight="251653120" behindDoc="1" locked="0" layoutInCell="1" allowOverlap="1" wp14:anchorId="3929D856" wp14:editId="155D29FF">
+          <wp:anchor distT="0" distB="0" distL="114300" distR="114300" simplePos="0" relativeHeight="251656704" behindDoc="1" locked="0" layoutInCell="1" allowOverlap="1" wp14:anchorId="3929D856" wp14:editId="155D29FF">
             <wp:simplePos x="0" y="0"/>
             <wp:positionH relativeFrom="column">
               <wp:posOffset>-975995</wp:posOffset>
@@ -11555,7 +11466,7 @@
                     <pic:cNvPicPr/>
                   </pic:nvPicPr>
                   <pic:blipFill>
-                    <a:blip r:embed="rId38">
+                    <a:blip r:embed="rId39">
                       <a:extLst>
                         <a:ext uri="{28A0092B-C50C-407E-A947-70E740481C1C}">
                           <a14:useLocalDpi xmlns:a14="http://schemas.microsoft.com/office/drawing/2010/main" val="0"/>
@@ -11854,7 +11765,7 @@
           <w:noProof/>
         </w:rPr>
         <w:drawing>
-          <wp:anchor distT="0" distB="0" distL="114300" distR="114300" simplePos="0" relativeHeight="251660288" behindDoc="1" locked="0" layoutInCell="1" allowOverlap="1" wp14:anchorId="61EB953B" wp14:editId="25C8D74B">
+          <wp:anchor distT="0" distB="0" distL="114300" distR="114300" simplePos="0" relativeHeight="251657728" behindDoc="1" locked="0" layoutInCell="1" allowOverlap="1" wp14:anchorId="61EB953B" wp14:editId="25C8D74B">
             <wp:simplePos x="0" y="0"/>
             <wp:positionH relativeFrom="column">
               <wp:posOffset>-977265</wp:posOffset>
@@ -11885,7 +11796,7 @@
                     <pic:cNvPicPr/>
                   </pic:nvPicPr>
                   <pic:blipFill>
-                    <a:blip r:embed="rId39">
+                    <a:blip r:embed="rId40">
                       <a:extLst>
                         <a:ext uri="{28A0092B-C50C-407E-A947-70E740481C1C}">
                           <a14:useLocalDpi xmlns:a14="http://schemas.microsoft.com/office/drawing/2010/main" val="0"/>
@@ -12023,7 +11934,7 @@
           <w:noProof/>
         </w:rPr>
         <w:drawing>
-          <wp:anchor distT="0" distB="0" distL="114300" distR="114300" simplePos="0" relativeHeight="251667456" behindDoc="1" locked="0" layoutInCell="1" allowOverlap="1" wp14:anchorId="0FB67F59" wp14:editId="6740241D">
+          <wp:anchor distT="0" distB="0" distL="114300" distR="114300" simplePos="0" relativeHeight="251658752" behindDoc="1" locked="0" layoutInCell="1" allowOverlap="1" wp14:anchorId="0FB67F59" wp14:editId="6740241D">
             <wp:simplePos x="0" y="0"/>
             <wp:positionH relativeFrom="column">
               <wp:posOffset>-756285</wp:posOffset>
@@ -12054,7 +11965,7 @@
                     <pic:cNvPicPr/>
                   </pic:nvPicPr>
                   <pic:blipFill>
-                    <a:blip r:embed="rId40">
+                    <a:blip r:embed="rId41">
                       <a:extLst>
                         <a:ext uri="{28A0092B-C50C-407E-A947-70E740481C1C}">
                           <a14:useLocalDpi xmlns:a14="http://schemas.microsoft.com/office/drawing/2010/main" val="0"/>
@@ -12331,7 +12242,7 @@
                     <pic:cNvPicPr/>
                   </pic:nvPicPr>
                   <pic:blipFill>
-                    <a:blip r:embed="rId41">
+                    <a:blip r:embed="rId42">
                       <a:extLst>
                         <a:ext uri="{28A0092B-C50C-407E-A947-70E740481C1C}">
                           <a14:useLocalDpi xmlns:a14="http://schemas.microsoft.com/office/drawing/2010/main" val="0"/>
@@ -12580,7 +12491,7 @@
           <w:noProof/>
         </w:rPr>
         <w:drawing>
-          <wp:anchor distT="0" distB="0" distL="114300" distR="114300" simplePos="0" relativeHeight="251674624" behindDoc="1" locked="0" layoutInCell="1" allowOverlap="1" wp14:anchorId="6E760A4A" wp14:editId="4175BD5B">
+          <wp:anchor distT="0" distB="0" distL="114300" distR="114300" simplePos="0" relativeHeight="251659776" behindDoc="1" locked="0" layoutInCell="1" allowOverlap="1" wp14:anchorId="6E760A4A" wp14:editId="4175BD5B">
             <wp:simplePos x="0" y="0"/>
             <wp:positionH relativeFrom="column">
               <wp:posOffset>0</wp:posOffset>
@@ -12611,7 +12522,7 @@
                     <pic:cNvPicPr/>
                   </pic:nvPicPr>
                   <pic:blipFill>
-                    <a:blip r:embed="rId42">
+                    <a:blip r:embed="rId43">
                       <a:extLst>
                         <a:ext uri="{28A0092B-C50C-407E-A947-70E740481C1C}">
                           <a14:useLocalDpi xmlns:a14="http://schemas.microsoft.com/office/drawing/2010/main" val="0"/>
@@ -12772,7 +12683,7 @@
                     </pic:cNvPicPr>
                   </pic:nvPicPr>
                   <pic:blipFill>
-                    <a:blip r:embed="rId43">
+                    <a:blip r:embed="rId44">
                       <a:extLst>
                         <a:ext uri="{28A0092B-C50C-407E-A947-70E740481C1C}">
                           <a14:useLocalDpi xmlns:a14="http://schemas.microsoft.com/office/drawing/2010/main" val="0"/>
@@ -12826,7 +12737,7 @@
                     </pic:cNvPicPr>
                   </pic:nvPicPr>
                   <pic:blipFill>
-                    <a:blip r:embed="rId44">
+                    <a:blip r:embed="rId45">
                       <a:extLst>
                         <a:ext uri="{28A0092B-C50C-407E-A947-70E740481C1C}">
                           <a14:useLocalDpi xmlns:a14="http://schemas.microsoft.com/office/drawing/2010/main" val="0"/>
@@ -12880,7 +12791,7 @@
                     </pic:cNvPicPr>
                   </pic:nvPicPr>
                   <pic:blipFill>
-                    <a:blip r:embed="rId45">
+                    <a:blip r:embed="rId46">
                       <a:extLst>
                         <a:ext uri="{28A0092B-C50C-407E-A947-70E740481C1C}">
                           <a14:useLocalDpi xmlns:a14="http://schemas.microsoft.com/office/drawing/2010/main" val="0"/>
@@ -12934,7 +12845,7 @@
                     </pic:cNvPicPr>
                   </pic:nvPicPr>
                   <pic:blipFill>
-                    <a:blip r:embed="rId46">
+                    <a:blip r:embed="rId47">
                       <a:extLst>
                         <a:ext uri="{28A0092B-C50C-407E-A947-70E740481C1C}">
                           <a14:useLocalDpi xmlns:a14="http://schemas.microsoft.com/office/drawing/2010/main" val="0"/>
@@ -12987,7 +12898,7 @@
                     </pic:cNvPicPr>
                   </pic:nvPicPr>
                   <pic:blipFill>
-                    <a:blip r:embed="rId47">
+                    <a:blip r:embed="rId48">
                       <a:extLst>
                         <a:ext uri="{28A0092B-C50C-407E-A947-70E740481C1C}">
                           <a14:useLocalDpi xmlns:a14="http://schemas.microsoft.com/office/drawing/2010/main" val="0"/>
@@ -13041,7 +12952,7 @@
                     </pic:cNvPicPr>
                   </pic:nvPicPr>
                   <pic:blipFill>
-                    <a:blip r:embed="rId48">
+                    <a:blip r:embed="rId49">
                       <a:extLst>
                         <a:ext uri="{28A0092B-C50C-407E-A947-70E740481C1C}">
                           <a14:useLocalDpi xmlns:a14="http://schemas.microsoft.com/office/drawing/2010/main" val="0"/>
@@ -13289,7 +13200,7 @@
                     </pic:cNvPicPr>
                   </pic:nvPicPr>
                   <pic:blipFill>
-                    <a:blip r:embed="rId49">
+                    <a:blip r:embed="rId50">
                       <a:extLst>
                         <a:ext uri="{28A0092B-C50C-407E-A947-70E740481C1C}">
                           <a14:useLocalDpi xmlns:a14="http://schemas.microsoft.com/office/drawing/2010/main" val="0"/>
@@ -13515,7 +13426,7 @@
                     </pic:cNvPicPr>
                   </pic:nvPicPr>
                   <pic:blipFill>
-                    <a:blip r:embed="rId50">
+                    <a:blip r:embed="rId51">
                       <a:extLst>
                         <a:ext uri="{28A0092B-C50C-407E-A947-70E740481C1C}">
                           <a14:useLocalDpi xmlns:a14="http://schemas.microsoft.com/office/drawing/2010/main" val="0"/>
@@ -13684,7 +13595,7 @@
                     <pic:cNvPicPr/>
                   </pic:nvPicPr>
                   <pic:blipFill>
-                    <a:blip r:embed="rId51">
+                    <a:blip r:embed="rId52">
                       <a:extLst>
                         <a:ext uri="{28A0092B-C50C-407E-A947-70E740481C1C}">
                           <a14:useLocalDpi xmlns:a14="http://schemas.microsoft.com/office/drawing/2010/main" val="0"/>
@@ -13796,7 +13707,7 @@
                     <pic:cNvPicPr/>
                   </pic:nvPicPr>
                   <pic:blipFill>
-                    <a:blip r:embed="rId52">
+                    <a:blip r:embed="rId53">
                       <a:extLst>
                         <a:ext uri="{28A0092B-C50C-407E-A947-70E740481C1C}">
                           <a14:useLocalDpi xmlns:a14="http://schemas.microsoft.com/office/drawing/2010/main" val="0"/>
@@ -13922,7 +13833,7 @@
         </w:rPr>
         <w:lastRenderedPageBreak/>
         <w:drawing>
-          <wp:anchor distT="0" distB="0" distL="114300" distR="114300" simplePos="0" relativeHeight="251769856" behindDoc="0" locked="0" layoutInCell="1" allowOverlap="1">
+          <wp:anchor distT="0" distB="0" distL="114300" distR="114300" simplePos="0" relativeHeight="251672064" behindDoc="0" locked="0" layoutInCell="1" allowOverlap="1">
             <wp:simplePos x="0" y="0"/>
             <wp:positionH relativeFrom="column">
               <wp:posOffset>-1132840</wp:posOffset>
@@ -13945,7 +13856,7 @@
                     <pic:cNvPicPr/>
                   </pic:nvPicPr>
                   <pic:blipFill>
-                    <a:blip r:embed="rId53" cstate="print">
+                    <a:blip r:embed="rId54" cstate="print">
                       <a:extLst>
                         <a:ext uri="{28A0092B-C50C-407E-A947-70E740481C1C}">
                           <a14:useLocalDpi xmlns:a14="http://schemas.microsoft.com/office/drawing/2010/main" val="0"/>
@@ -14131,7 +14042,7 @@
                     <pic:cNvPicPr/>
                   </pic:nvPicPr>
                   <pic:blipFill>
-                    <a:blip r:embed="rId54" cstate="print">
+                    <a:blip r:embed="rId55" cstate="print">
                       <a:extLst>
                         <a:ext uri="{28A0092B-C50C-407E-A947-70E740481C1C}">
                           <a14:useLocalDpi xmlns:a14="http://schemas.microsoft.com/office/drawing/2010/main" val="0"/>
@@ -14201,7 +14112,7 @@
                     <pic:cNvPicPr/>
                   </pic:nvPicPr>
                   <pic:blipFill>
-                    <a:blip r:embed="rId55" cstate="print">
+                    <a:blip r:embed="rId56" cstate="print">
                       <a:extLst>
                         <a:ext uri="{28A0092B-C50C-407E-A947-70E740481C1C}">
                           <a14:useLocalDpi xmlns:a14="http://schemas.microsoft.com/office/drawing/2010/main" val="0"/>
@@ -14246,25 +14157,7 @@
           <w:rtl/>
         </w:rPr>
         <w:lastRenderedPageBreak/>
-        <w:t>תחילה קטגורית "משתמש" בקטגוריה זו ישנם דפים הקשורים למתנדב עצמו ופחות לאופן פעילותו ביחידה. (העבודה חולקה כך:</w:t>
-      </w:r>
-      <w:r>
-        <w:rPr>
-          <w:rFonts w:asciiTheme="majorBidi" w:hAnsiTheme="majorBidi" w:cstheme="majorBidi" w:hint="cs"/>
-          <w:sz w:val="28"/>
-          <w:szCs w:val="28"/>
-          <w:rtl/>
-        </w:rPr>
-        <w:t xml:space="preserve"> </w:t>
-      </w:r>
-      <w:r>
-        <w:rPr>
-          <w:rFonts w:asciiTheme="majorBidi" w:hAnsiTheme="majorBidi" w:cstheme="majorBidi" w:hint="cs"/>
-          <w:sz w:val="28"/>
-          <w:szCs w:val="28"/>
-          <w:rtl/>
-        </w:rPr>
-        <w:t>ניהול פריטים-דביר, פרטי משתמש-גיא)</w:t>
+        <w:t>תחילה קטגורית "משתמש" בקטגוריה זו ישנם דפים הקשורים למתנדב עצמו ופחות לאופן פעילותו ביחידה. (העבודה חולקה כך: ניהול פריטים-דביר, פרטי משתמש-גיא)</w:t>
       </w:r>
     </w:p>
     <w:p>
@@ -14301,7 +14194,7 @@
                     <pic:cNvPicPr/>
                   </pic:nvPicPr>
                   <pic:blipFill>
-                    <a:blip r:embed="rId56" cstate="print">
+                    <a:blip r:embed="rId57" cstate="print">
                       <a:extLst>
                         <a:ext uri="{28A0092B-C50C-407E-A947-70E740481C1C}">
                           <a14:useLocalDpi xmlns:a14="http://schemas.microsoft.com/office/drawing/2010/main" val="0"/>
@@ -14434,7 +14327,7 @@
         </w:rPr>
         <w:lastRenderedPageBreak/>
         <w:drawing>
-          <wp:anchor distT="0" distB="0" distL="114300" distR="114300" simplePos="0" relativeHeight="251565056" behindDoc="0" locked="0" layoutInCell="1" allowOverlap="1">
+          <wp:anchor distT="0" distB="0" distL="114300" distR="114300" simplePos="0" relativeHeight="251644416" behindDoc="0" locked="0" layoutInCell="1" allowOverlap="1">
             <wp:simplePos x="0" y="0"/>
             <wp:positionH relativeFrom="column">
               <wp:posOffset>-841375</wp:posOffset>
@@ -14457,7 +14350,7 @@
                     <pic:cNvPicPr/>
                   </pic:nvPicPr>
                   <pic:blipFill>
-                    <a:blip r:embed="rId57" cstate="print">
+                    <a:blip r:embed="rId58" cstate="print">
                       <a:extLst>
                         <a:ext uri="{28A0092B-C50C-407E-A947-70E740481C1C}">
                           <a14:useLocalDpi xmlns:a14="http://schemas.microsoft.com/office/drawing/2010/main" val="0"/>
@@ -14525,12 +14418,21 @@
       <w:pPr>
         <w:bidi/>
         <w:rPr>
+          <w:rFonts w:asciiTheme="majorBidi" w:hAnsiTheme="majorBidi" w:cstheme="majorBidi"/>
+          <w:sz w:val="28"/>
+          <w:szCs w:val="28"/>
+          <w:rtl/>
+        </w:rPr>
+      </w:pPr>
+      <w:r>
+        <w:rPr>
           <w:rFonts w:asciiTheme="majorBidi" w:hAnsiTheme="majorBidi" w:cstheme="majorBidi" w:hint="cs"/>
           <w:sz w:val="28"/>
           <w:szCs w:val="28"/>
           <w:rtl/>
         </w:rPr>
-      </w:pPr>
+        <w:t xml:space="preserve">בקטגוריית </w:t>
+      </w:r>
       <w:r>
         <w:rPr>
           <w:rFonts w:asciiTheme="majorBidi" w:hAnsiTheme="majorBidi" w:cstheme="majorBidi" w:hint="cs"/>
@@ -14538,7 +14440,7 @@
           <w:szCs w:val="28"/>
           <w:rtl/>
         </w:rPr>
-        <w:t xml:space="preserve">בקטגוריית </w:t>
+        <w:t>"</w:t>
       </w:r>
       <w:r>
         <w:rPr>
@@ -14547,7 +14449,7 @@
           <w:szCs w:val="28"/>
           <w:rtl/>
         </w:rPr>
-        <w:t>"</w:t>
+        <w:t>פעילויות</w:t>
       </w:r>
       <w:r>
         <w:rPr>
@@ -14556,7 +14458,16 @@
           <w:szCs w:val="28"/>
           <w:rtl/>
         </w:rPr>
-        <w:t>פעילויות</w:t>
+        <w:t xml:space="preserve">" ישנם דפים על רישום למשמרות, אירועים וקורסים הקשורים בעיקר לפעילות המתנדב ביחידה (משמרות ואירועים </w:t>
+      </w:r>
+      <w:r>
+        <w:rPr>
+          <w:rFonts w:asciiTheme="majorBidi" w:hAnsiTheme="majorBidi" w:cstheme="majorBidi"/>
+          <w:sz w:val="28"/>
+          <w:szCs w:val="28"/>
+          <w:rtl/>
+        </w:rPr>
+        <w:t>–</w:t>
       </w:r>
       <w:r>
         <w:rPr>
@@ -14565,39 +14476,22 @@
           <w:szCs w:val="28"/>
           <w:rtl/>
         </w:rPr>
-        <w:t xml:space="preserve">" ישנם דפים על רישום למשמרות, אירועים וקורסים הקשורים בעיקר לפעילות המתנדב ביחידה (משמרות ואירועים </w:t>
-      </w:r>
-      <w:r>
+        <w:t xml:space="preserve"> דביר, קורסים גיא).</w:t>
+      </w:r>
+    </w:p>
+    <w:p>
+      <w:pPr>
+        <w:bidi/>
         <w:rPr>
           <w:rFonts w:asciiTheme="majorBidi" w:hAnsiTheme="majorBidi" w:cstheme="majorBidi"/>
           <w:sz w:val="28"/>
           <w:szCs w:val="28"/>
-          <w:rtl/>
-        </w:rPr>
-        <w:t>–</w:t>
-      </w:r>
-      <w:r>
-        <w:rPr>
-          <w:rFonts w:asciiTheme="majorBidi" w:hAnsiTheme="majorBidi" w:cstheme="majorBidi" w:hint="cs"/>
-          <w:sz w:val="28"/>
-          <w:szCs w:val="28"/>
-          <w:rtl/>
-        </w:rPr>
-        <w:t xml:space="preserve"> דביר, קורסים גיא).</w:t>
-      </w:r>
-    </w:p>
-    <w:p>
-      <w:pPr>
-        <w:bidi/>
-        <w:rPr>
-          <w:rFonts w:asciiTheme="majorBidi" w:hAnsiTheme="majorBidi" w:cstheme="majorBidi" w:hint="cs"/>
-          <w:sz w:val="28"/>
-          <w:szCs w:val="28"/>
         </w:rPr>
       </w:pPr>
       <w:r>
         <w:rPr>
           <w:rFonts w:asciiTheme="majorBidi" w:hAnsiTheme="majorBidi" w:cs="Times New Roman"/>
+          <w:noProof/>
           <w:sz w:val="28"/>
           <w:szCs w:val="28"/>
           <w:rtl/>
@@ -14618,7 +14512,7 @@
                     <pic:cNvPicPr/>
                   </pic:nvPicPr>
                   <pic:blipFill>
-                    <a:blip r:embed="rId58"/>
+                    <a:blip r:embed="rId59"/>
                     <a:stretch>
                       <a:fillRect/>
                     </a:stretch>
@@ -14685,13 +14579,14 @@
       <w:r>
         <w:rPr>
           <w:rFonts w:asciiTheme="majorBidi" w:hAnsiTheme="majorBidi" w:cs="Times New Roman"/>
+          <w:noProof/>
           <w:sz w:val="28"/>
           <w:szCs w:val="28"/>
           <w:rtl/>
         </w:rPr>
         <w:lastRenderedPageBreak/>
         <w:drawing>
-          <wp:anchor distT="0" distB="0" distL="114300" distR="114300" simplePos="0" relativeHeight="251594752" behindDoc="0" locked="0" layoutInCell="1" allowOverlap="1">
+          <wp:anchor distT="0" distB="0" distL="114300" distR="114300" simplePos="0" relativeHeight="251648512" behindDoc="0" locked="0" layoutInCell="1" allowOverlap="1">
             <wp:simplePos x="0" y="0"/>
             <wp:positionH relativeFrom="column">
               <wp:posOffset>-1143000</wp:posOffset>
@@ -14714,7 +14609,7 @@
                     <pic:cNvPicPr/>
                   </pic:nvPicPr>
                   <pic:blipFill>
-                    <a:blip r:embed="rId59" cstate="print">
+                    <a:blip r:embed="rId60" cstate="print">
                       <a:extLst>
                         <a:ext uri="{28A0092B-C50C-407E-A947-70E740481C1C}">
                           <a14:useLocalDpi xmlns:a14="http://schemas.microsoft.com/office/drawing/2010/main" val="0"/>
@@ -14780,7 +14675,7 @@
       <w:pPr>
         <w:bidi/>
         <w:rPr>
-          <w:rFonts w:asciiTheme="majorBidi" w:hAnsiTheme="majorBidi" w:cstheme="majorBidi" w:hint="cs"/>
+          <w:rFonts w:asciiTheme="majorBidi" w:hAnsiTheme="majorBidi" w:cstheme="majorBidi"/>
           <w:sz w:val="28"/>
           <w:szCs w:val="28"/>
           <w:rtl/>
@@ -14789,12 +14684,13 @@
       <w:r>
         <w:rPr>
           <w:rFonts w:asciiTheme="majorBidi" w:hAnsiTheme="majorBidi" w:cs="Times New Roman"/>
+          <w:noProof/>
           <w:sz w:val="28"/>
           <w:szCs w:val="28"/>
           <w:rtl/>
         </w:rPr>
         <w:drawing>
-          <wp:anchor distT="0" distB="0" distL="114300" distR="114300" simplePos="0" relativeHeight="251632640" behindDoc="0" locked="0" layoutInCell="1" allowOverlap="1">
+          <wp:anchor distT="0" distB="0" distL="114300" distR="114300" simplePos="0" relativeHeight="251653632" behindDoc="0" locked="0" layoutInCell="1" allowOverlap="1">
             <wp:simplePos x="0" y="0"/>
             <wp:positionH relativeFrom="column">
               <wp:posOffset>-1143000</wp:posOffset>
@@ -14817,7 +14713,7 @@
                     <pic:cNvPicPr/>
                   </pic:nvPicPr>
                   <pic:blipFill>
-                    <a:blip r:embed="rId60" cstate="print">
+                    <a:blip r:embed="rId61" cstate="print">
                       <a:extLst>
                         <a:ext uri="{28A0092B-C50C-407E-A947-70E740481C1C}">
                           <a14:useLocalDpi xmlns:a14="http://schemas.microsoft.com/office/drawing/2010/main" val="0"/>
@@ -14911,7 +14807,7 @@
       <w:pPr>
         <w:bidi/>
         <w:rPr>
-          <w:rFonts w:asciiTheme="majorBidi" w:hAnsiTheme="majorBidi" w:cstheme="majorBidi" w:hint="cs"/>
+          <w:rFonts w:asciiTheme="majorBidi" w:hAnsiTheme="majorBidi" w:cstheme="majorBidi"/>
           <w:sz w:val="28"/>
           <w:szCs w:val="28"/>
         </w:rPr>
@@ -14919,6 +14815,7 @@
       <w:r>
         <w:rPr>
           <w:rFonts w:asciiTheme="majorBidi" w:hAnsiTheme="majorBidi" w:cs="Times New Roman"/>
+          <w:noProof/>
           <w:sz w:val="28"/>
           <w:szCs w:val="28"/>
           <w:rtl/>
@@ -14939,7 +14836,7 @@
                     <pic:cNvPicPr/>
                   </pic:nvPicPr>
                   <pic:blipFill>
-                    <a:blip r:embed="rId61"/>
+                    <a:blip r:embed="rId62"/>
                     <a:stretch>
                       <a:fillRect/>
                     </a:stretch>
@@ -15237,17 +15134,7 @@
           <w:rtl/>
         </w:rPr>
         <w:lastRenderedPageBreak/>
-        <w:t>מדריך למ</w:t>
-      </w:r>
-      <w:r>
-        <w:rPr>
-          <w:rStyle w:val="10"/>
-          <w:rFonts w:hint="cs"/>
-          <w:color w:val="auto"/>
-          <w:u w:val="single"/>
-          <w:rtl/>
-        </w:rPr>
-        <w:t>נהל</w:t>
+        <w:t>מדריך למנהל</w:t>
       </w:r>
       <w:r>
         <w:rPr>
@@ -15279,16 +15166,7 @@
           <w:szCs w:val="28"/>
           <w:rtl/>
         </w:rPr>
-        <w:t>תחילה יש להתחבר לאתר עם שם המשתמש והסיסמא המיועדים למ</w:t>
-      </w:r>
-      <w:r>
-        <w:rPr>
-          <w:rFonts w:asciiTheme="majorBidi" w:hAnsiTheme="majorBidi" w:cstheme="majorBidi" w:hint="cs"/>
-          <w:sz w:val="28"/>
-          <w:szCs w:val="28"/>
-          <w:rtl/>
-        </w:rPr>
-        <w:t>נהל</w:t>
+        <w:t>תחילה יש להתחבר לאתר עם שם המשתמש והסיסמא המיועדים למנהל</w:t>
       </w:r>
     </w:p>
     <w:p>
@@ -15327,7 +15205,7 @@
                     <pic:cNvPicPr/>
                   </pic:nvPicPr>
                   <pic:blipFill>
-                    <a:blip r:embed="rId54" cstate="print">
+                    <a:blip r:embed="rId55" cstate="print">
                       <a:extLst>
                         <a:ext uri="{28A0092B-C50C-407E-A947-70E740481C1C}">
                           <a14:useLocalDpi xmlns:a14="http://schemas.microsoft.com/office/drawing/2010/main" val="0"/>
@@ -15368,13 +15246,14 @@
       <w:r>
         <w:rPr>
           <w:rFonts w:asciiTheme="majorBidi" w:hAnsiTheme="majorBidi" w:cs="Times New Roman"/>
+          <w:noProof/>
           <w:sz w:val="28"/>
           <w:szCs w:val="28"/>
           <w:u w:val="single"/>
           <w:rtl/>
         </w:rPr>
         <w:drawing>
-          <wp:anchor distT="0" distB="0" distL="114300" distR="114300" simplePos="0" relativeHeight="251646976" behindDoc="0" locked="0" layoutInCell="1" allowOverlap="1">
+          <wp:anchor distT="0" distB="0" distL="114300" distR="114300" simplePos="0" relativeHeight="251655680" behindDoc="0" locked="0" layoutInCell="1" allowOverlap="1">
             <wp:simplePos x="0" y="0"/>
             <wp:positionH relativeFrom="column">
               <wp:posOffset>-918845</wp:posOffset>
@@ -15397,7 +15276,7 @@
                     <pic:cNvPicPr/>
                   </pic:nvPicPr>
                   <pic:blipFill>
-                    <a:blip r:embed="rId62">
+                    <a:blip r:embed="rId63">
                       <a:extLst>
                         <a:ext uri="{28A0092B-C50C-407E-A947-70E740481C1C}">
                           <a14:useLocalDpi xmlns:a14="http://schemas.microsoft.com/office/drawing/2010/main" val="0"/>
@@ -15443,28 +15322,28 @@
       <w:pPr>
         <w:bidi/>
         <w:rPr>
+          <w:rFonts w:asciiTheme="majorBidi" w:hAnsiTheme="majorBidi" w:cstheme="majorBidi"/>
+          <w:sz w:val="28"/>
+          <w:szCs w:val="28"/>
+          <w:u w:val="single"/>
+        </w:rPr>
+      </w:pPr>
+    </w:p>
+    <w:p>
+      <w:pPr>
+        <w:bidi/>
+        <w:rPr>
+          <w:rFonts w:asciiTheme="majorBidi" w:hAnsiTheme="majorBidi" w:cstheme="majorBidi"/>
+          <w:sz w:val="28"/>
+          <w:szCs w:val="28"/>
+          <w:rtl/>
+        </w:rPr>
+      </w:pPr>
+      <w:r>
+        <w:rPr>
           <w:rFonts w:asciiTheme="majorBidi" w:hAnsiTheme="majorBidi" w:cstheme="majorBidi" w:hint="cs"/>
           <w:sz w:val="28"/>
           <w:szCs w:val="28"/>
-          <w:u w:val="single"/>
-        </w:rPr>
-      </w:pPr>
-    </w:p>
-    <w:p>
-      <w:pPr>
-        <w:bidi/>
-        <w:rPr>
-          <w:rFonts w:asciiTheme="majorBidi" w:hAnsiTheme="majorBidi" w:cstheme="majorBidi" w:hint="cs"/>
-          <w:sz w:val="28"/>
-          <w:szCs w:val="28"/>
-          <w:rtl/>
-        </w:rPr>
-      </w:pPr>
-      <w:r>
-        <w:rPr>
-          <w:rFonts w:asciiTheme="majorBidi" w:hAnsiTheme="majorBidi" w:cstheme="majorBidi" w:hint="cs"/>
-          <w:sz w:val="28"/>
-          <w:szCs w:val="28"/>
           <w:rtl/>
         </w:rPr>
         <w:t>כמו שניתן לראות למנהל ישנם עוד שני קטגוריות "ניהול פעילויות" ו-"ניהול מתנדבים".</w:t>
@@ -15474,7 +15353,7 @@
       <w:pPr>
         <w:bidi/>
         <w:rPr>
-          <w:rFonts w:asciiTheme="majorBidi" w:hAnsiTheme="majorBidi" w:cstheme="majorBidi" w:hint="cs"/>
+          <w:rFonts w:asciiTheme="majorBidi" w:hAnsiTheme="majorBidi" w:cstheme="majorBidi"/>
           <w:sz w:val="28"/>
           <w:szCs w:val="28"/>
           <w:rtl/>
@@ -15641,6 +15520,7 @@
       <w:r>
         <w:rPr>
           <w:rFonts w:asciiTheme="majorBidi" w:hAnsiTheme="majorBidi" w:cs="Times New Roman"/>
+          <w:noProof/>
           <w:sz w:val="28"/>
           <w:szCs w:val="28"/>
           <w:rtl/>
@@ -15661,7 +15541,7 @@
                     <pic:cNvPicPr/>
                   </pic:nvPicPr>
                   <pic:blipFill>
-                    <a:blip r:embed="rId63"/>
+                    <a:blip r:embed="rId64"/>
                     <a:stretch>
                       <a:fillRect/>
                     </a:stretch>
@@ -15695,12 +15575,13 @@
       <w:r>
         <w:rPr>
           <w:rFonts w:asciiTheme="majorBidi" w:hAnsiTheme="majorBidi" w:cs="Times New Roman"/>
+          <w:noProof/>
           <w:sz w:val="28"/>
           <w:szCs w:val="28"/>
           <w:rtl/>
         </w:rPr>
         <w:drawing>
-          <wp:anchor distT="0" distB="0" distL="114300" distR="114300" simplePos="0" relativeHeight="251729920" behindDoc="1" locked="0" layoutInCell="1" allowOverlap="1">
+          <wp:anchor distT="0" distB="0" distL="114300" distR="114300" simplePos="0" relativeHeight="251666944" behindDoc="1" locked="0" layoutInCell="1" allowOverlap="1">
             <wp:simplePos x="0" y="0"/>
             <wp:positionH relativeFrom="column">
               <wp:posOffset>-1143000</wp:posOffset>
@@ -15723,7 +15604,7 @@
                     <pic:cNvPicPr/>
                   </pic:nvPicPr>
                   <pic:blipFill>
-                    <a:blip r:embed="rId64" cstate="print">
+                    <a:blip r:embed="rId65" cstate="print">
                       <a:extLst>
                         <a:ext uri="{28A0092B-C50C-407E-A947-70E740481C1C}">
                           <a14:useLocalDpi xmlns:a14="http://schemas.microsoft.com/office/drawing/2010/main" val="0"/>
@@ -15798,13 +15679,14 @@
       <w:r>
         <w:rPr>
           <w:rFonts w:asciiTheme="majorBidi" w:hAnsiTheme="majorBidi" w:cs="Times New Roman"/>
+          <w:noProof/>
           <w:sz w:val="28"/>
           <w:szCs w:val="28"/>
           <w:rtl/>
         </w:rPr>
         <w:lastRenderedPageBreak/>
         <w:drawing>
-          <wp:anchor distT="0" distB="0" distL="114300" distR="114300" simplePos="0" relativeHeight="251738112" behindDoc="0" locked="0" layoutInCell="1" allowOverlap="1">
+          <wp:anchor distT="0" distB="0" distL="114300" distR="114300" simplePos="0" relativeHeight="251667968" behindDoc="0" locked="0" layoutInCell="1" allowOverlap="1">
             <wp:simplePos x="0" y="0"/>
             <wp:positionH relativeFrom="column">
               <wp:posOffset>-1143000</wp:posOffset>
@@ -15827,7 +15709,7 @@
                     <pic:cNvPicPr/>
                   </pic:nvPicPr>
                   <pic:blipFill>
-                    <a:blip r:embed="rId65" cstate="print">
+                    <a:blip r:embed="rId66" cstate="print">
                       <a:extLst>
                         <a:ext uri="{28A0092B-C50C-407E-A947-70E740481C1C}">
                           <a14:useLocalDpi xmlns:a14="http://schemas.microsoft.com/office/drawing/2010/main" val="0"/>
@@ -15984,19 +15866,19 @@
       <w:pPr>
         <w:bidi/>
         <w:rPr>
+          <w:rFonts w:asciiTheme="majorBidi" w:hAnsiTheme="majorBidi" w:cstheme="majorBidi"/>
+          <w:sz w:val="28"/>
+          <w:szCs w:val="28"/>
+          <w:rtl/>
+        </w:rPr>
+      </w:pPr>
+      <w:r>
+        <w:rPr>
           <w:rFonts w:asciiTheme="majorBidi" w:hAnsiTheme="majorBidi" w:cstheme="majorBidi" w:hint="cs"/>
           <w:sz w:val="28"/>
           <w:szCs w:val="28"/>
           <w:rtl/>
         </w:rPr>
-      </w:pPr>
-      <w:r>
-        <w:rPr>
-          <w:rFonts w:asciiTheme="majorBidi" w:hAnsiTheme="majorBidi" w:cstheme="majorBidi" w:hint="cs"/>
-          <w:sz w:val="28"/>
-          <w:szCs w:val="28"/>
-          <w:rtl/>
-        </w:rPr>
         <w:t>בנוסף למנהל ישנם אפשרויות נוספות מעל משתמש הרגיל בדף המסתתר מתחת לתווית "ניהול פריטים".</w:t>
       </w:r>
     </w:p>
@@ -16013,6 +15895,7 @@
       <w:r>
         <w:rPr>
           <w:rFonts w:asciiTheme="majorBidi" w:hAnsiTheme="majorBidi" w:cs="Times New Roman"/>
+          <w:noProof/>
           <w:sz w:val="28"/>
           <w:szCs w:val="28"/>
           <w:rtl/>
@@ -16033,7 +15916,7 @@
                     <pic:cNvPicPr/>
                   </pic:nvPicPr>
                   <pic:blipFill>
-                    <a:blip r:embed="rId66"/>
+                    <a:blip r:embed="rId67"/>
                     <a:stretch>
                       <a:fillRect/>
                     </a:stretch>
@@ -16089,13 +15972,14 @@
       <w:r>
         <w:rPr>
           <w:rFonts w:asciiTheme="majorBidi" w:hAnsiTheme="majorBidi" w:cs="Times New Roman"/>
+          <w:noProof/>
           <w:sz w:val="28"/>
           <w:szCs w:val="28"/>
           <w:rtl/>
         </w:rPr>
         <w:lastRenderedPageBreak/>
         <w:drawing>
-          <wp:anchor distT="0" distB="0" distL="114300" distR="114300" simplePos="0" relativeHeight="251761664" behindDoc="0" locked="0" layoutInCell="1" allowOverlap="1">
+          <wp:anchor distT="0" distB="0" distL="114300" distR="114300" simplePos="0" relativeHeight="251671040" behindDoc="0" locked="0" layoutInCell="1" allowOverlap="1">
             <wp:simplePos x="0" y="0"/>
             <wp:positionH relativeFrom="column">
               <wp:posOffset>-1143000</wp:posOffset>
@@ -16118,7 +16002,7 @@
                     <pic:cNvPicPr/>
                   </pic:nvPicPr>
                   <pic:blipFill>
-                    <a:blip r:embed="rId67" cstate="print">
+                    <a:blip r:embed="rId68" cstate="print">
                       <a:extLst>
                         <a:ext uri="{28A0092B-C50C-407E-A947-70E740481C1C}">
                           <a14:useLocalDpi xmlns:a14="http://schemas.microsoft.com/office/drawing/2010/main" val="0"/>
@@ -16153,12 +16037,13 @@
       <w:r>
         <w:rPr>
           <w:rFonts w:asciiTheme="majorBidi" w:hAnsiTheme="majorBidi" w:cs="Times New Roman"/>
+          <w:noProof/>
           <w:sz w:val="28"/>
           <w:szCs w:val="28"/>
           <w:rtl/>
         </w:rPr>
         <w:drawing>
-          <wp:anchor distT="0" distB="0" distL="114300" distR="114300" simplePos="0" relativeHeight="251753472" behindDoc="0" locked="0" layoutInCell="1" allowOverlap="1">
+          <wp:anchor distT="0" distB="0" distL="114300" distR="114300" simplePos="0" relativeHeight="251670016" behindDoc="0" locked="0" layoutInCell="1" allowOverlap="1">
             <wp:simplePos x="0" y="0"/>
             <wp:positionH relativeFrom="column">
               <wp:posOffset>-1143000</wp:posOffset>
@@ -16181,7 +16066,7 @@
                     <pic:cNvPicPr/>
                   </pic:nvPicPr>
                   <pic:blipFill>
-                    <a:blip r:embed="rId68" cstate="print">
+                    <a:blip r:embed="rId69" cstate="print">
                       <a:extLst>
                         <a:ext uri="{28A0092B-C50C-407E-A947-70E740481C1C}">
                           <a14:useLocalDpi xmlns:a14="http://schemas.microsoft.com/office/drawing/2010/main" val="0"/>
@@ -16227,7 +16112,7 @@
       <w:pPr>
         <w:bidi/>
         <w:rPr>
-          <w:rFonts w:asciiTheme="majorBidi" w:hAnsiTheme="majorBidi" w:cstheme="majorBidi" w:hint="cs"/>
+          <w:rFonts w:asciiTheme="majorBidi" w:hAnsiTheme="majorBidi" w:cstheme="majorBidi"/>
           <w:sz w:val="28"/>
           <w:szCs w:val="28"/>
         </w:rPr>
@@ -16793,7 +16678,7 @@
                     <pic:cNvPicPr/>
                   </pic:nvPicPr>
                   <pic:blipFill>
-                    <a:blip r:embed="rId69" cstate="print">
+                    <a:blip r:embed="rId70" cstate="print">
                       <a:extLst>
                         <a:ext uri="{28A0092B-C50C-407E-A947-70E740481C1C}">
                           <a14:useLocalDpi xmlns:a14="http://schemas.microsoft.com/office/drawing/2010/main" val="0"/>
@@ -17027,13 +16912,13 @@
       <w:pPr>
         <w:bidi/>
         <w:rPr>
-          <w:rFonts w:hint="cs"/>
           <w:rtl/>
         </w:rPr>
       </w:pPr>
       <w:r>
         <w:rPr>
           <w:rFonts w:cs="Arial"/>
+          <w:noProof/>
           <w:rtl/>
         </w:rPr>
         <w:drawing>
@@ -17052,7 +16937,7 @@
                     <pic:cNvPicPr/>
                   </pic:nvPicPr>
                   <pic:blipFill>
-                    <a:blip r:embed="rId70"/>
+                    <a:blip r:embed="rId71"/>
                     <a:stretch>
                       <a:fillRect/>
                     </a:stretch>
@@ -17133,15 +17018,15 @@
       <w:pPr>
         <w:bidi/>
         <w:rPr>
-          <w:rFonts w:ascii="Arial" w:hAnsi="Arial" w:cs="Arial" w:hint="cs"/>
-          <w:rtl/>
-        </w:rPr>
-      </w:pPr>
-      <w:r>
-        <w:rPr>
           <w:rFonts w:ascii="Arial" w:hAnsi="Arial" w:cs="Arial"/>
           <w:rtl/>
         </w:rPr>
+      </w:pPr>
+      <w:r>
+        <w:rPr>
+          <w:rFonts w:ascii="Arial" w:hAnsi="Arial" w:cs="Arial"/>
+          <w:rtl/>
+        </w:rPr>
         <w:t xml:space="preserve">סיסמה: </w:t>
       </w:r>
       <w:r>
@@ -17241,13 +17126,7 @@
         <w:rPr>
           <w:rFonts w:ascii="Arial" w:hAnsi="Arial" w:cs="Arial"/>
         </w:rPr>
-        <w:t>einli123</w:t>
-      </w:r>
-      <w:r>
-        <w:rPr>
-          <w:rFonts w:ascii="Arial" w:hAnsi="Arial" w:cs="Arial"/>
-        </w:rPr>
-        <w:t xml:space="preserve"> </w:t>
+        <w:t xml:space="preserve">einli123 </w:t>
       </w:r>
     </w:p>
     <w:p>
@@ -18492,7 +18371,7 @@
 </file>
 
 <file path=customXml/itemProps1.xml><?xml version="1.0" encoding="utf-8"?>
-<ds:datastoreItem xmlns:ds="http://schemas.openxmlformats.org/officeDocument/2006/customXml" ds:itemID="{14A840E9-CC80-4FBD-91E3-6331E58FC9A3}">
+<ds:datastoreItem xmlns:ds="http://schemas.openxmlformats.org/officeDocument/2006/customXml" ds:itemID="{C5420DF5-31EA-422C-B29B-89FB13D51590}">
   <ds:schemaRefs>
     <ds:schemaRef ds:uri="http://schemas.openxmlformats.org/officeDocument/2006/bibliography"/>
   </ds:schemaRefs>

</xml_diff>